<commit_message>
added 0 to name of parts 1-9
</commit_message>
<xml_diff>
--- a/documents/DRAFT-cybox-v2.1.1-wd01-part05-vocabularies.docx
+++ b/documents/DRAFT-cybox-v2.1.1-wd01-part05-vocabularies.docx
@@ -1,6 +1,6 @@
 
 <file path=word/document.xml><?xml version="1.0" encoding="utf-8"?>
-<w:document xmlns:wpc="http://schemas.microsoft.com/office/word/2010/wordprocessingCanvas" xmlns:mc="http://schemas.openxmlformats.org/markup-compatibility/2006" xmlns:o="urn:schemas-microsoft-com:office:office" xmlns:r="http://schemas.openxmlformats.org/officeDocument/2006/relationships" xmlns:m="http://schemas.openxmlformats.org/officeDocument/2006/math" xmlns:v="urn:schemas-microsoft-com:vml" xmlns:wp14="http://schemas.microsoft.com/office/word/2010/wordprocessingDrawing" xmlns:wp="http://schemas.openxmlformats.org/drawingml/2006/wordprocessingDrawing" xmlns:w10="urn:schemas-microsoft-com:office:word" xmlns:w="http://schemas.openxmlformats.org/wordprocessingml/2006/main" xmlns:w14="http://schemas.microsoft.com/office/word/2010/wordml" xmlns:w15="http://schemas.microsoft.com/office/word/2012/wordml" xmlns:wpg="http://schemas.microsoft.com/office/word/2010/wordprocessingGroup" xmlns:wpi="http://schemas.microsoft.com/office/word/2010/wordprocessingInk" xmlns:wne="http://schemas.microsoft.com/office/word/2006/wordml" xmlns:wps="http://schemas.microsoft.com/office/word/2010/wordprocessingShape" mc:Ignorable="w14 w15 wp14">
+<w:document xmlns:wpc="http://schemas.microsoft.com/office/word/2010/wordprocessingCanvas" xmlns:cx="http://schemas.microsoft.com/office/drawing/2014/chartex" xmlns:cx1="http://schemas.microsoft.com/office/drawing/2015/9/8/chartex" xmlns:mc="http://schemas.openxmlformats.org/markup-compatibility/2006" xmlns:o="urn:schemas-microsoft-com:office:office" xmlns:r="http://schemas.openxmlformats.org/officeDocument/2006/relationships" xmlns:m="http://schemas.openxmlformats.org/officeDocument/2006/math" xmlns:v="urn:schemas-microsoft-com:vml" xmlns:wp14="http://schemas.microsoft.com/office/word/2010/wordprocessingDrawing" xmlns:wp="http://schemas.openxmlformats.org/drawingml/2006/wordprocessingDrawing" xmlns:w10="urn:schemas-microsoft-com:office:word" xmlns:w="http://schemas.openxmlformats.org/wordprocessingml/2006/main" xmlns:w14="http://schemas.microsoft.com/office/word/2010/wordml" xmlns:w15="http://schemas.microsoft.com/office/word/2012/wordml" xmlns:w16se="http://schemas.microsoft.com/office/word/2015/wordml/symex" xmlns:wpg="http://schemas.microsoft.com/office/word/2010/wordprocessingGroup" xmlns:wpi="http://schemas.microsoft.com/office/word/2010/wordprocessingInk" xmlns:wne="http://schemas.microsoft.com/office/word/2006/wordml" xmlns:wps="http://schemas.microsoft.com/office/word/2010/wordprocessingShape" mc:Ignorable="w14 w15 w16se wp14">
   <w:background w:color="FFFFFF"/>
   <w:body>
     <w:p>
@@ -31,7 +31,21 @@
           <w:sz w:val="28"/>
           <w:szCs w:val="28"/>
         </w:rPr>
-        <w:t xml:space="preserve"> Version 2.1.1 Part 5: Vocabularies</w:t>
+        <w:t xml:space="preserve"> Version 2.1.1 Part </w:t>
+      </w:r>
+      <w:r>
+        <w:rPr>
+          <w:sz w:val="28"/>
+          <w:szCs w:val="28"/>
+        </w:rPr>
+        <w:t>0</w:t>
+      </w:r>
+      <w:r>
+        <w:rPr>
+          <w:sz w:val="28"/>
+          <w:szCs w:val="28"/>
+        </w:rPr>
+        <w:t>5: Vocabularies</w:t>
       </w:r>
     </w:p>
     <w:p>
@@ -313,40 +327,396 @@
         </w:numPr>
         <w:tabs>
           <w:tab w:val="clear" w:pos="1080"/>
-          <w:tab w:val="num" w:pos="1440"/>
         </w:tabs>
-        <w:ind w:left="1080"/>
       </w:pPr>
       <w:r>
         <w:rPr>
           <w:i/>
         </w:rPr>
-        <w:t>CybOX</w:t>
+        <w:t>CybOX™ Version 2.1.1</w:t>
       </w:r>
       <w:r>
         <w:rPr>
           <w:i/>
-          <w:vertAlign w:val="superscript"/>
-        </w:rPr>
-        <w:t>TM</w:t>
+        </w:rPr>
+        <w:t xml:space="preserve"> Part </w:t>
       </w:r>
       <w:r>
         <w:rPr>
           <w:i/>
         </w:rPr>
-        <w:t xml:space="preserve"> Version </w:t>
+        <w:t>0</w:t>
       </w:r>
       <w:r>
         <w:rPr>
           <w:i/>
         </w:rPr>
-        <w:t>2.1.1</w:t>
-      </w:r>
+        <w:t>1: Overview</w:t>
+      </w:r>
+      <w:r>
+        <w:t xml:space="preserve">. [URI] </w:t>
+      </w:r>
+    </w:p>
+    <w:p>
+      <w:pPr>
+        <w:pStyle w:val="RelatedWork"/>
+        <w:numPr>
+          <w:ilvl w:val="0"/>
+          <w:numId w:val="11"/>
+        </w:numPr>
+        <w:tabs>
+          <w:tab w:val="clear" w:pos="1080"/>
+        </w:tabs>
+      </w:pPr>
       <w:r>
         <w:rPr>
           <w:i/>
         </w:rPr>
-        <w:t xml:space="preserve"> Part 1: Overview</w:t>
+        <w:t>CybOX™ Version 2.1.1</w:t>
+      </w:r>
+      <w:r>
+        <w:rPr>
+          <w:i/>
+        </w:rPr>
+        <w:t xml:space="preserve"> Part </w:t>
+      </w:r>
+      <w:r>
+        <w:rPr>
+          <w:i/>
+        </w:rPr>
+        <w:t>02</w:t>
+      </w:r>
+      <w:r>
+        <w:rPr>
+          <w:i/>
+        </w:rPr>
+        <w:t xml:space="preserve">: </w:t>
+      </w:r>
+      <w:r>
+        <w:rPr>
+          <w:i/>
+        </w:rPr>
+        <w:t>Common</w:t>
+      </w:r>
+      <w:r>
+        <w:t>. [URI]</w:t>
+      </w:r>
+    </w:p>
+    <w:p>
+      <w:pPr>
+        <w:pStyle w:val="RelatedWork"/>
+        <w:numPr>
+          <w:ilvl w:val="0"/>
+          <w:numId w:val="11"/>
+        </w:numPr>
+        <w:tabs>
+          <w:tab w:val="clear" w:pos="1080"/>
+        </w:tabs>
+      </w:pPr>
+      <w:r>
+        <w:rPr>
+          <w:i/>
+        </w:rPr>
+        <w:t>CybOX™ Version 2.1.1</w:t>
+      </w:r>
+      <w:r>
+        <w:rPr>
+          <w:i/>
+        </w:rPr>
+        <w:t xml:space="preserve"> </w:t>
+      </w:r>
+      <w:r>
+        <w:rPr>
+          <w:i/>
+        </w:rPr>
+        <w:t xml:space="preserve">Part </w:t>
+      </w:r>
+      <w:r>
+        <w:rPr>
+          <w:i/>
+        </w:rPr>
+        <w:t>0</w:t>
+      </w:r>
+      <w:r>
+        <w:rPr>
+          <w:i/>
+        </w:rPr>
+        <w:t>3: Core</w:t>
+      </w:r>
+      <w:r>
+        <w:t>. [URI]</w:t>
+      </w:r>
+    </w:p>
+    <w:p>
+      <w:pPr>
+        <w:pStyle w:val="RelatedWork"/>
+        <w:numPr>
+          <w:ilvl w:val="0"/>
+          <w:numId w:val="11"/>
+        </w:numPr>
+        <w:tabs>
+          <w:tab w:val="clear" w:pos="1080"/>
+        </w:tabs>
+      </w:pPr>
+      <w:r>
+        <w:rPr>
+          <w:i/>
+        </w:rPr>
+        <w:t>CybOX™ Version 2.1.1</w:t>
+      </w:r>
+      <w:r>
+        <w:rPr>
+          <w:i/>
+        </w:rPr>
+        <w:t xml:space="preserve"> </w:t>
+      </w:r>
+      <w:r>
+        <w:rPr>
+          <w:i/>
+        </w:rPr>
+        <w:t>Part 04</w:t>
+      </w:r>
+      <w:r>
+        <w:rPr>
+          <w:i/>
+        </w:rPr>
+        <w:t xml:space="preserve">: </w:t>
+      </w:r>
+      <w:r>
+        <w:rPr>
+          <w:i/>
+        </w:rPr>
+        <w:t>Default Extensions</w:t>
+      </w:r>
+      <w:r>
+        <w:t>. [URI]</w:t>
+      </w:r>
+    </w:p>
+    <w:p>
+      <w:pPr>
+        <w:pStyle w:val="RelatedWork"/>
+        <w:numPr>
+          <w:ilvl w:val="0"/>
+          <w:numId w:val="11"/>
+        </w:numPr>
+        <w:tabs>
+          <w:tab w:val="clear" w:pos="1080"/>
+        </w:tabs>
+      </w:pPr>
+      <w:r>
+        <w:rPr>
+          <w:i/>
+        </w:rPr>
+        <w:t>CybOX™ Version 2.1.1</w:t>
+      </w:r>
+      <w:r>
+        <w:rPr>
+          <w:i/>
+        </w:rPr>
+        <w:t xml:space="preserve"> </w:t>
+      </w:r>
+      <w:r>
+        <w:rPr>
+          <w:i/>
+        </w:rPr>
+        <w:t>Part 05</w:t>
+      </w:r>
+      <w:r>
+        <w:rPr>
+          <w:i/>
+        </w:rPr>
+        <w:t xml:space="preserve">: </w:t>
+      </w:r>
+      <w:r>
+        <w:rPr>
+          <w:i/>
+        </w:rPr>
+        <w:t>Default Vocabularies</w:t>
+      </w:r>
+      <w:r>
+        <w:t xml:space="preserve">. </w:t>
+      </w:r>
+      <w:r>
+        <w:t>(this document)</w:t>
+      </w:r>
+      <w:bookmarkStart w:id="2" w:name="_GoBack"/>
+      <w:bookmarkEnd w:id="2"/>
+    </w:p>
+    <w:p>
+      <w:pPr>
+        <w:pStyle w:val="RelatedWork"/>
+        <w:numPr>
+          <w:ilvl w:val="0"/>
+          <w:numId w:val="11"/>
+        </w:numPr>
+        <w:tabs>
+          <w:tab w:val="clear" w:pos="1080"/>
+        </w:tabs>
+      </w:pPr>
+      <w:r>
+        <w:rPr>
+          <w:i/>
+        </w:rPr>
+        <w:t>CybOX™ Version 2.1.1</w:t>
+      </w:r>
+      <w:r>
+        <w:rPr>
+          <w:i/>
+        </w:rPr>
+        <w:t xml:space="preserve"> </w:t>
+      </w:r>
+      <w:r>
+        <w:rPr>
+          <w:i/>
+        </w:rPr>
+        <w:t>Part 06</w:t>
+      </w:r>
+      <w:r>
+        <w:rPr>
+          <w:i/>
+        </w:rPr>
+        <w:t xml:space="preserve">: </w:t>
+      </w:r>
+      <w:r>
+        <w:rPr>
+          <w:i/>
+        </w:rPr>
+        <w:t>UML Model</w:t>
+      </w:r>
+      <w:r>
+        <w:t>. [URI]</w:t>
+      </w:r>
+    </w:p>
+    <w:p>
+      <w:pPr>
+        <w:pStyle w:val="RelatedWork"/>
+        <w:numPr>
+          <w:ilvl w:val="0"/>
+          <w:numId w:val="11"/>
+        </w:numPr>
+        <w:tabs>
+          <w:tab w:val="clear" w:pos="1080"/>
+        </w:tabs>
+      </w:pPr>
+      <w:r>
+        <w:rPr>
+          <w:i/>
+        </w:rPr>
+        <w:t>CybOX™ Version 2.1.1</w:t>
+      </w:r>
+      <w:r>
+        <w:rPr>
+          <w:i/>
+        </w:rPr>
+        <w:t xml:space="preserve"> </w:t>
+      </w:r>
+      <w:r>
+        <w:rPr>
+          <w:i/>
+        </w:rPr>
+        <w:t>Part 07</w:t>
+      </w:r>
+      <w:r>
+        <w:rPr>
+          <w:i/>
+        </w:rPr>
+        <w:t xml:space="preserve">: </w:t>
+      </w:r>
+      <w:r>
+        <w:rPr>
+          <w:i/>
+        </w:rPr>
+        <w:t>API Object</w:t>
+      </w:r>
+      <w:r>
+        <w:t>. [URI]</w:t>
+      </w:r>
+    </w:p>
+    <w:p>
+      <w:pPr>
+        <w:pStyle w:val="RelatedWork"/>
+        <w:numPr>
+          <w:ilvl w:val="0"/>
+          <w:numId w:val="11"/>
+        </w:numPr>
+        <w:tabs>
+          <w:tab w:val="clear" w:pos="1080"/>
+        </w:tabs>
+      </w:pPr>
+      <w:r>
+        <w:rPr>
+          <w:i/>
+        </w:rPr>
+        <w:t>CybOX™ Version 2.1.1</w:t>
+      </w:r>
+      <w:r>
+        <w:rPr>
+          <w:i/>
+        </w:rPr>
+        <w:t xml:space="preserve"> </w:t>
+      </w:r>
+      <w:r>
+        <w:rPr>
+          <w:i/>
+        </w:rPr>
+        <w:t>Part 08</w:t>
+      </w:r>
+      <w:r>
+        <w:rPr>
+          <w:i/>
+        </w:rPr>
+        <w:t xml:space="preserve">: </w:t>
+      </w:r>
+      <w:r>
+        <w:rPr>
+          <w:i/>
+        </w:rPr>
+        <w:t>ARP Cache Object</w:t>
+      </w:r>
+      <w:r>
+        <w:t>. [URI]</w:t>
+      </w:r>
+    </w:p>
+    <w:p>
+      <w:pPr>
+        <w:pStyle w:val="RelatedWork"/>
+        <w:numPr>
+          <w:ilvl w:val="0"/>
+          <w:numId w:val="11"/>
+        </w:numPr>
+        <w:tabs>
+          <w:tab w:val="clear" w:pos="1080"/>
+        </w:tabs>
+      </w:pPr>
+      <w:r>
+        <w:rPr>
+          <w:i/>
+        </w:rPr>
+        <w:t>CybOX™ Version 2.1.1</w:t>
+      </w:r>
+      <w:r>
+        <w:rPr>
+          <w:i/>
+        </w:rPr>
+        <w:t xml:space="preserve"> </w:t>
+      </w:r>
+      <w:r>
+        <w:rPr>
+          <w:i/>
+        </w:rPr>
+        <w:t>Part 09</w:t>
+      </w:r>
+      <w:r>
+        <w:rPr>
+          <w:i/>
+        </w:rPr>
+        <w:t xml:space="preserve">: </w:t>
+      </w:r>
+      <w:r>
+        <w:rPr>
+          <w:i/>
+        </w:rPr>
+        <w:t>AS Object</w:t>
       </w:r>
       <w:r>
         <w:t>. [URI]</w:t>
@@ -363,7 +733,6 @@
           <w:tab w:val="clear" w:pos="1080"/>
           <w:tab w:val="num" w:pos="1440"/>
         </w:tabs>
-        <w:ind w:left="1080"/>
       </w:pPr>
       <w:r>
         <w:rPr>
@@ -394,13 +763,13 @@
         <w:rPr>
           <w:i/>
         </w:rPr>
-        <w:t xml:space="preserve"> Part </w:t>
+        <w:t xml:space="preserve"> </w:t>
       </w:r>
       <w:r>
         <w:rPr>
           <w:i/>
         </w:rPr>
-        <w:t>2</w:t>
+        <w:t>Part 10</w:t>
       </w:r>
       <w:r>
         <w:rPr>
@@ -412,7 +781,7 @@
         <w:rPr>
           <w:i/>
         </w:rPr>
-        <w:t>Common</w:t>
+        <w:t>Account Object</w:t>
       </w:r>
       <w:r>
         <w:t>. [URI]</w:t>
@@ -429,7 +798,6 @@
           <w:tab w:val="clear" w:pos="1080"/>
           <w:tab w:val="num" w:pos="1440"/>
         </w:tabs>
-        <w:ind w:left="1080"/>
       </w:pPr>
       <w:r>
         <w:rPr>
@@ -466,7 +834,19 @@
         <w:rPr>
           <w:i/>
         </w:rPr>
-        <w:t>Part 3: Core</w:t>
+        <w:t>Part 11</w:t>
+      </w:r>
+      <w:r>
+        <w:rPr>
+          <w:i/>
+        </w:rPr>
+        <w:t xml:space="preserve">: </w:t>
+      </w:r>
+      <w:r>
+        <w:rPr>
+          <w:i/>
+        </w:rPr>
+        <w:t>Address Object</w:t>
       </w:r>
       <w:r>
         <w:t>. [URI]</w:t>
@@ -483,7 +863,6 @@
           <w:tab w:val="clear" w:pos="1080"/>
           <w:tab w:val="num" w:pos="1440"/>
         </w:tabs>
-        <w:ind w:left="1080"/>
       </w:pPr>
       <w:r>
         <w:rPr>
@@ -520,7 +899,7 @@
         <w:rPr>
           <w:i/>
         </w:rPr>
-        <w:t>Part 4</w:t>
+        <w:t>Part 12</w:t>
       </w:r>
       <w:r>
         <w:rPr>
@@ -532,7 +911,7 @@
         <w:rPr>
           <w:i/>
         </w:rPr>
-        <w:t>Default Extensions</w:t>
+        <w:t>Archive File Object</w:t>
       </w:r>
       <w:r>
         <w:t>. [URI]</w:t>
@@ -549,7 +928,6 @@
           <w:tab w:val="clear" w:pos="1080"/>
           <w:tab w:val="num" w:pos="1440"/>
         </w:tabs>
-        <w:ind w:left="1080"/>
       </w:pPr>
       <w:r>
         <w:rPr>
@@ -586,7 +964,7 @@
         <w:rPr>
           <w:i/>
         </w:rPr>
-        <w:t>Part 5</w:t>
+        <w:t>Part 13</w:t>
       </w:r>
       <w:r>
         <w:rPr>
@@ -598,10 +976,10 @@
         <w:rPr>
           <w:i/>
         </w:rPr>
-        <w:t>Vocabularies</w:t>
-      </w:r>
-      <w:r>
-        <w:t>. (this document)</w:t>
+        <w:t>Artifact Object</w:t>
+      </w:r>
+      <w:r>
+        <w:t>. [URI]</w:t>
       </w:r>
     </w:p>
     <w:p>
@@ -615,7 +993,6 @@
           <w:tab w:val="clear" w:pos="1080"/>
           <w:tab w:val="num" w:pos="1440"/>
         </w:tabs>
-        <w:ind w:left="1080"/>
       </w:pPr>
       <w:r>
         <w:rPr>
@@ -652,7 +1029,7 @@
         <w:rPr>
           <w:i/>
         </w:rPr>
-        <w:t>Part 6</w:t>
+        <w:t>Part 14</w:t>
       </w:r>
       <w:r>
         <w:rPr>
@@ -664,7 +1041,7 @@
         <w:rPr>
           <w:i/>
         </w:rPr>
-        <w:t>UML Model</w:t>
+        <w:t>Code Object</w:t>
       </w:r>
       <w:r>
         <w:t>. [URI]</w:t>
@@ -681,7 +1058,6 @@
           <w:tab w:val="clear" w:pos="1080"/>
           <w:tab w:val="num" w:pos="1440"/>
         </w:tabs>
-        <w:ind w:left="1080"/>
       </w:pPr>
       <w:r>
         <w:rPr>
@@ -718,7 +1094,7 @@
         <w:rPr>
           <w:i/>
         </w:rPr>
-        <w:t>Part 7</w:t>
+        <w:t>Part 15</w:t>
       </w:r>
       <w:r>
         <w:rPr>
@@ -730,7 +1106,7 @@
         <w:rPr>
           <w:i/>
         </w:rPr>
-        <w:t>API Object</w:t>
+        <w:t>Custom Object</w:t>
       </w:r>
       <w:r>
         <w:t>. [URI]</w:t>
@@ -747,7 +1123,6 @@
           <w:tab w:val="clear" w:pos="1080"/>
           <w:tab w:val="num" w:pos="1440"/>
         </w:tabs>
-        <w:ind w:left="1080"/>
       </w:pPr>
       <w:r>
         <w:rPr>
@@ -784,7 +1159,7 @@
         <w:rPr>
           <w:i/>
         </w:rPr>
-        <w:t>Part 8</w:t>
+        <w:t>Part 16</w:t>
       </w:r>
       <w:r>
         <w:rPr>
@@ -796,7 +1171,7 @@
         <w:rPr>
           <w:i/>
         </w:rPr>
-        <w:t>ARP Cache Object</w:t>
+        <w:t>DNS Cache Object</w:t>
       </w:r>
       <w:r>
         <w:t>. [URI]</w:t>
@@ -813,7 +1188,6 @@
           <w:tab w:val="clear" w:pos="1080"/>
           <w:tab w:val="num" w:pos="1440"/>
         </w:tabs>
-        <w:ind w:left="1080"/>
       </w:pPr>
       <w:r>
         <w:rPr>
@@ -850,7 +1224,7 @@
         <w:rPr>
           <w:i/>
         </w:rPr>
-        <w:t>Part 9</w:t>
+        <w:t>Part 17</w:t>
       </w:r>
       <w:r>
         <w:rPr>
@@ -862,7 +1236,7 @@
         <w:rPr>
           <w:i/>
         </w:rPr>
-        <w:t>AS Object</w:t>
+        <w:t>DNS Query Object</w:t>
       </w:r>
       <w:r>
         <w:t>. [URI]</w:t>
@@ -879,7 +1253,6 @@
           <w:tab w:val="clear" w:pos="1080"/>
           <w:tab w:val="num" w:pos="1440"/>
         </w:tabs>
-        <w:ind w:left="1080"/>
       </w:pPr>
       <w:r>
         <w:rPr>
@@ -916,7 +1289,7 @@
         <w:rPr>
           <w:i/>
         </w:rPr>
-        <w:t>Part 10</w:t>
+        <w:t>Part 18</w:t>
       </w:r>
       <w:r>
         <w:rPr>
@@ -928,7 +1301,7 @@
         <w:rPr>
           <w:i/>
         </w:rPr>
-        <w:t>Account Object</w:t>
+        <w:t>DNS Record Object</w:t>
       </w:r>
       <w:r>
         <w:t>. [URI]</w:t>
@@ -945,7 +1318,6 @@
           <w:tab w:val="clear" w:pos="1080"/>
           <w:tab w:val="num" w:pos="1440"/>
         </w:tabs>
-        <w:ind w:left="1080"/>
       </w:pPr>
       <w:r>
         <w:rPr>
@@ -982,7 +1354,7 @@
         <w:rPr>
           <w:i/>
         </w:rPr>
-        <w:t>Part 11</w:t>
+        <w:t>Part 19</w:t>
       </w:r>
       <w:r>
         <w:rPr>
@@ -994,7 +1366,7 @@
         <w:rPr>
           <w:i/>
         </w:rPr>
-        <w:t>Address Object</w:t>
+        <w:t>Device Object</w:t>
       </w:r>
       <w:r>
         <w:t>. [URI]</w:t>
@@ -1011,7 +1383,6 @@
           <w:tab w:val="clear" w:pos="1080"/>
           <w:tab w:val="num" w:pos="1440"/>
         </w:tabs>
-        <w:ind w:left="1080"/>
       </w:pPr>
       <w:r>
         <w:rPr>
@@ -1048,7 +1419,7 @@
         <w:rPr>
           <w:i/>
         </w:rPr>
-        <w:t>Part 12</w:t>
+        <w:t>Part 20</w:t>
       </w:r>
       <w:r>
         <w:rPr>
@@ -1060,7 +1431,7 @@
         <w:rPr>
           <w:i/>
         </w:rPr>
-        <w:t>Archive File Object</w:t>
+        <w:t>Disk Object</w:t>
       </w:r>
       <w:r>
         <w:t>. [URI]</w:t>
@@ -1077,7 +1448,6 @@
           <w:tab w:val="clear" w:pos="1080"/>
           <w:tab w:val="num" w:pos="1440"/>
         </w:tabs>
-        <w:ind w:left="1080"/>
       </w:pPr>
       <w:r>
         <w:rPr>
@@ -1114,7 +1484,7 @@
         <w:rPr>
           <w:i/>
         </w:rPr>
-        <w:t>Part 13</w:t>
+        <w:t>Part 21</w:t>
       </w:r>
       <w:r>
         <w:rPr>
@@ -1126,7 +1496,7 @@
         <w:rPr>
           <w:i/>
         </w:rPr>
-        <w:t>Artifact Object</w:t>
+        <w:t>Disk Partition Object</w:t>
       </w:r>
       <w:r>
         <w:t>. [URI]</w:t>
@@ -1143,7 +1513,6 @@
           <w:tab w:val="clear" w:pos="1080"/>
           <w:tab w:val="num" w:pos="1440"/>
         </w:tabs>
-        <w:ind w:left="1080"/>
       </w:pPr>
       <w:r>
         <w:rPr>
@@ -1180,7 +1549,7 @@
         <w:rPr>
           <w:i/>
         </w:rPr>
-        <w:t>Part 14</w:t>
+        <w:t>Part 22</w:t>
       </w:r>
       <w:r>
         <w:rPr>
@@ -1192,7 +1561,7 @@
         <w:rPr>
           <w:i/>
         </w:rPr>
-        <w:t>Code Object</w:t>
+        <w:t>Domain Name Object</w:t>
       </w:r>
       <w:r>
         <w:t>. [URI]</w:t>
@@ -1209,7 +1578,6 @@
           <w:tab w:val="clear" w:pos="1080"/>
           <w:tab w:val="num" w:pos="1440"/>
         </w:tabs>
-        <w:ind w:left="1080"/>
       </w:pPr>
       <w:r>
         <w:rPr>
@@ -1246,7 +1614,7 @@
         <w:rPr>
           <w:i/>
         </w:rPr>
-        <w:t>Part 15</w:t>
+        <w:t>Part 23</w:t>
       </w:r>
       <w:r>
         <w:rPr>
@@ -1258,7 +1626,7 @@
         <w:rPr>
           <w:i/>
         </w:rPr>
-        <w:t>Custom Object</w:t>
+        <w:t>Email Message Object</w:t>
       </w:r>
       <w:r>
         <w:t>. [URI]</w:t>
@@ -1275,7 +1643,6 @@
           <w:tab w:val="clear" w:pos="1080"/>
           <w:tab w:val="num" w:pos="1440"/>
         </w:tabs>
-        <w:ind w:left="1080"/>
       </w:pPr>
       <w:r>
         <w:rPr>
@@ -1312,19 +1679,7 @@
         <w:rPr>
           <w:i/>
         </w:rPr>
-        <w:t>Part 16</w:t>
-      </w:r>
-      <w:r>
-        <w:rPr>
-          <w:i/>
-        </w:rPr>
-        <w:t xml:space="preserve">: </w:t>
-      </w:r>
-      <w:r>
-        <w:rPr>
-          <w:i/>
-        </w:rPr>
-        <w:t>DNS Cache Object</w:t>
+        <w:t>Part 24: File Object</w:t>
       </w:r>
       <w:r>
         <w:t>. [URI]</w:t>
@@ -1341,7 +1696,6 @@
           <w:tab w:val="clear" w:pos="1080"/>
           <w:tab w:val="num" w:pos="1440"/>
         </w:tabs>
-        <w:ind w:left="1080"/>
       </w:pPr>
       <w:r>
         <w:rPr>
@@ -1378,7 +1732,7 @@
         <w:rPr>
           <w:i/>
         </w:rPr>
-        <w:t>Part 17</w:t>
+        <w:t>Part 25</w:t>
       </w:r>
       <w:r>
         <w:rPr>
@@ -1390,7 +1744,7 @@
         <w:rPr>
           <w:i/>
         </w:rPr>
-        <w:t>DNS Query Object</w:t>
+        <w:t>GUI Dialogbox Object</w:t>
       </w:r>
       <w:r>
         <w:t>. [URI]</w:t>
@@ -1407,7 +1761,6 @@
           <w:tab w:val="clear" w:pos="1080"/>
           <w:tab w:val="num" w:pos="1440"/>
         </w:tabs>
-        <w:ind w:left="1080"/>
       </w:pPr>
       <w:r>
         <w:rPr>
@@ -1444,7 +1797,7 @@
         <w:rPr>
           <w:i/>
         </w:rPr>
-        <w:t>Part 18</w:t>
+        <w:t>Part 26</w:t>
       </w:r>
       <w:r>
         <w:rPr>
@@ -1456,7 +1809,7 @@
         <w:rPr>
           <w:i/>
         </w:rPr>
-        <w:t>DNS Record Object</w:t>
+        <w:t>GUI Object</w:t>
       </w:r>
       <w:r>
         <w:t>. [URI]</w:t>
@@ -1473,7 +1826,6 @@
           <w:tab w:val="clear" w:pos="1080"/>
           <w:tab w:val="num" w:pos="1440"/>
         </w:tabs>
-        <w:ind w:left="1080"/>
       </w:pPr>
       <w:r>
         <w:rPr>
@@ -1510,7 +1862,7 @@
         <w:rPr>
           <w:i/>
         </w:rPr>
-        <w:t>Part 19</w:t>
+        <w:t>Part 27</w:t>
       </w:r>
       <w:r>
         <w:rPr>
@@ -1522,7 +1874,7 @@
         <w:rPr>
           <w:i/>
         </w:rPr>
-        <w:t>Device Object</w:t>
+        <w:t>GUI Window Object</w:t>
       </w:r>
       <w:r>
         <w:t>. [URI]</w:t>
@@ -1539,7 +1891,6 @@
           <w:tab w:val="clear" w:pos="1080"/>
           <w:tab w:val="num" w:pos="1440"/>
         </w:tabs>
-        <w:ind w:left="1080"/>
       </w:pPr>
       <w:r>
         <w:rPr>
@@ -1576,7 +1927,7 @@
         <w:rPr>
           <w:i/>
         </w:rPr>
-        <w:t>Part 20</w:t>
+        <w:t>Part 28</w:t>
       </w:r>
       <w:r>
         <w:rPr>
@@ -1588,7 +1939,7 @@
         <w:rPr>
           <w:i/>
         </w:rPr>
-        <w:t>Disk Object</w:t>
+        <w:t>HTTP Session Object</w:t>
       </w:r>
       <w:r>
         <w:t>. [URI]</w:t>
@@ -1605,7 +1956,6 @@
           <w:tab w:val="clear" w:pos="1080"/>
           <w:tab w:val="num" w:pos="1440"/>
         </w:tabs>
-        <w:ind w:left="1080"/>
       </w:pPr>
       <w:r>
         <w:rPr>
@@ -1642,7 +1992,7 @@
         <w:rPr>
           <w:i/>
         </w:rPr>
-        <w:t>Part 21</w:t>
+        <w:t>Part 29</w:t>
       </w:r>
       <w:r>
         <w:rPr>
@@ -1654,7 +2004,7 @@
         <w:rPr>
           <w:i/>
         </w:rPr>
-        <w:t>Disk Partition Object</w:t>
+        <w:t>Hostname Object</w:t>
       </w:r>
       <w:r>
         <w:t>. [URI]</w:t>
@@ -1671,7 +2021,6 @@
           <w:tab w:val="clear" w:pos="1080"/>
           <w:tab w:val="num" w:pos="1440"/>
         </w:tabs>
-        <w:ind w:left="1080"/>
       </w:pPr>
       <w:r>
         <w:rPr>
@@ -1708,19 +2057,7 @@
         <w:rPr>
           <w:i/>
         </w:rPr>
-        <w:t>Part 22</w:t>
-      </w:r>
-      <w:r>
-        <w:rPr>
-          <w:i/>
-        </w:rPr>
-        <w:t xml:space="preserve">: </w:t>
-      </w:r>
-      <w:r>
-        <w:rPr>
-          <w:i/>
-        </w:rPr>
-        <w:t>Domain Name Object</w:t>
+        <w:t>Part 30: Image File Object</w:t>
       </w:r>
       <w:r>
         <w:t>. [URI]</w:t>
@@ -1737,7 +2074,6 @@
           <w:tab w:val="clear" w:pos="1080"/>
           <w:tab w:val="num" w:pos="1440"/>
         </w:tabs>
-        <w:ind w:left="1080"/>
       </w:pPr>
       <w:r>
         <w:rPr>
@@ -1774,19 +2110,7 @@
         <w:rPr>
           <w:i/>
         </w:rPr>
-        <w:t>Part 23</w:t>
-      </w:r>
-      <w:r>
-        <w:rPr>
-          <w:i/>
-        </w:rPr>
-        <w:t xml:space="preserve">: </w:t>
-      </w:r>
-      <w:r>
-        <w:rPr>
-          <w:i/>
-        </w:rPr>
-        <w:t>Email Message Object</w:t>
+        <w:t>Part 31: Library File Object</w:t>
       </w:r>
       <w:r>
         <w:t>. [URI]</w:t>
@@ -1803,7 +2127,6 @@
           <w:tab w:val="clear" w:pos="1080"/>
           <w:tab w:val="num" w:pos="1440"/>
         </w:tabs>
-        <w:ind w:left="1080"/>
       </w:pPr>
       <w:r>
         <w:rPr>
@@ -1840,7 +2163,7 @@
         <w:rPr>
           <w:i/>
         </w:rPr>
-        <w:t>Part 24: File Object</w:t>
+        <w:t>Part 32: Link Object</w:t>
       </w:r>
       <w:r>
         <w:t>. [URI]</w:t>
@@ -1857,7 +2180,6 @@
           <w:tab w:val="clear" w:pos="1080"/>
           <w:tab w:val="num" w:pos="1440"/>
         </w:tabs>
-        <w:ind w:left="1080"/>
       </w:pPr>
       <w:r>
         <w:rPr>
@@ -1894,19 +2216,7 @@
         <w:rPr>
           <w:i/>
         </w:rPr>
-        <w:t>Part 25</w:t>
-      </w:r>
-      <w:r>
-        <w:rPr>
-          <w:i/>
-        </w:rPr>
-        <w:t xml:space="preserve">: </w:t>
-      </w:r>
-      <w:r>
-        <w:rPr>
-          <w:i/>
-        </w:rPr>
-        <w:t>GUI Dialogbox Object</w:t>
+        <w:t>Part 33: Linux Package Object</w:t>
       </w:r>
       <w:r>
         <w:t>. [URI]</w:t>
@@ -1923,7 +2233,6 @@
           <w:tab w:val="clear" w:pos="1080"/>
           <w:tab w:val="num" w:pos="1440"/>
         </w:tabs>
-        <w:ind w:left="1080"/>
       </w:pPr>
       <w:r>
         <w:rPr>
@@ -1960,19 +2269,7 @@
         <w:rPr>
           <w:i/>
         </w:rPr>
-        <w:t>Part 26</w:t>
-      </w:r>
-      <w:r>
-        <w:rPr>
-          <w:i/>
-        </w:rPr>
-        <w:t xml:space="preserve">: </w:t>
-      </w:r>
-      <w:r>
-        <w:rPr>
-          <w:i/>
-        </w:rPr>
-        <w:t>GUI Object</w:t>
+        <w:t>Part 34: Memory Object</w:t>
       </w:r>
       <w:r>
         <w:t>. [URI]</w:t>
@@ -1989,12 +2286,12 @@
           <w:tab w:val="clear" w:pos="1080"/>
           <w:tab w:val="num" w:pos="1440"/>
         </w:tabs>
-        <w:ind w:left="1080"/>
       </w:pPr>
       <w:r>
         <w:rPr>
           <w:i/>
         </w:rPr>
+        <w:lastRenderedPageBreak/>
         <w:t>CybOX</w:t>
       </w:r>
       <w:r>
@@ -2026,19 +2323,7 @@
         <w:rPr>
           <w:i/>
         </w:rPr>
-        <w:t>Part 27</w:t>
-      </w:r>
-      <w:r>
-        <w:rPr>
-          <w:i/>
-        </w:rPr>
-        <w:t xml:space="preserve">: </w:t>
-      </w:r>
-      <w:r>
-        <w:rPr>
-          <w:i/>
-        </w:rPr>
-        <w:t>GUI Window Object</w:t>
+        <w:t>Part 35: Mutex Object</w:t>
       </w:r>
       <w:r>
         <w:t>. [URI]</w:t>
@@ -2055,7 +2340,6 @@
           <w:tab w:val="clear" w:pos="1080"/>
           <w:tab w:val="num" w:pos="1440"/>
         </w:tabs>
-        <w:ind w:left="1080"/>
       </w:pPr>
       <w:r>
         <w:rPr>
@@ -2092,19 +2376,7 @@
         <w:rPr>
           <w:i/>
         </w:rPr>
-        <w:t>Part 28</w:t>
-      </w:r>
-      <w:r>
-        <w:rPr>
-          <w:i/>
-        </w:rPr>
-        <w:t xml:space="preserve">: </w:t>
-      </w:r>
-      <w:r>
-        <w:rPr>
-          <w:i/>
-        </w:rPr>
-        <w:t>HTTP Session Object</w:t>
+        <w:t>Part 36: Network Connection Object</w:t>
       </w:r>
       <w:r>
         <w:t>. [URI]</w:t>
@@ -2121,7 +2393,6 @@
           <w:tab w:val="clear" w:pos="1080"/>
           <w:tab w:val="num" w:pos="1440"/>
         </w:tabs>
-        <w:ind w:left="1080"/>
       </w:pPr>
       <w:r>
         <w:rPr>
@@ -2158,19 +2429,7 @@
         <w:rPr>
           <w:i/>
         </w:rPr>
-        <w:t>Part 29</w:t>
-      </w:r>
-      <w:r>
-        <w:rPr>
-          <w:i/>
-        </w:rPr>
-        <w:t xml:space="preserve">: </w:t>
-      </w:r>
-      <w:r>
-        <w:rPr>
-          <w:i/>
-        </w:rPr>
-        <w:t>Hostname Object</w:t>
+        <w:t>Part 37: Network Flow Object</w:t>
       </w:r>
       <w:r>
         <w:t>. [URI]</w:t>
@@ -2187,7 +2446,6 @@
           <w:tab w:val="clear" w:pos="1080"/>
           <w:tab w:val="num" w:pos="1440"/>
         </w:tabs>
-        <w:ind w:left="1080"/>
       </w:pPr>
       <w:r>
         <w:rPr>
@@ -2224,7 +2482,7 @@
         <w:rPr>
           <w:i/>
         </w:rPr>
-        <w:t>Part 30: Image File Object</w:t>
+        <w:t>Part 38: Network Packet Object</w:t>
       </w:r>
       <w:r>
         <w:t>. [URI]</w:t>
@@ -2241,7 +2499,6 @@
           <w:tab w:val="clear" w:pos="1080"/>
           <w:tab w:val="num" w:pos="1440"/>
         </w:tabs>
-        <w:ind w:left="1080"/>
       </w:pPr>
       <w:r>
         <w:rPr>
@@ -2278,7 +2535,7 @@
         <w:rPr>
           <w:i/>
         </w:rPr>
-        <w:t>Part 31: Library File Object</w:t>
+        <w:t>Part 39: Network Route Entry Object</w:t>
       </w:r>
       <w:r>
         <w:t>. [URI]</w:t>
@@ -2295,7 +2552,6 @@
           <w:tab w:val="clear" w:pos="1080"/>
           <w:tab w:val="num" w:pos="1440"/>
         </w:tabs>
-        <w:ind w:left="1080"/>
       </w:pPr>
       <w:r>
         <w:rPr>
@@ -2332,7 +2588,7 @@
         <w:rPr>
           <w:i/>
         </w:rPr>
-        <w:t>Part 32: Link Object</w:t>
+        <w:t>Part 40: Network Route Object</w:t>
       </w:r>
       <w:r>
         <w:t>. [URI]</w:t>
@@ -2349,7 +2605,6 @@
           <w:tab w:val="clear" w:pos="1080"/>
           <w:tab w:val="num" w:pos="1440"/>
         </w:tabs>
-        <w:ind w:left="1080"/>
       </w:pPr>
       <w:r>
         <w:rPr>
@@ -2386,7 +2641,7 @@
         <w:rPr>
           <w:i/>
         </w:rPr>
-        <w:t>Part 33: Linux Package Object</w:t>
+        <w:t>Part 41: Network Socket Object</w:t>
       </w:r>
       <w:r>
         <w:t>. [URI]</w:t>
@@ -2403,7 +2658,6 @@
           <w:tab w:val="clear" w:pos="1080"/>
           <w:tab w:val="num" w:pos="1440"/>
         </w:tabs>
-        <w:ind w:left="1080"/>
       </w:pPr>
       <w:r>
         <w:rPr>
@@ -2440,7 +2694,7 @@
         <w:rPr>
           <w:i/>
         </w:rPr>
-        <w:t>Part 34: Memory Object</w:t>
+        <w:t>Part 42: Network Subnet Object</w:t>
       </w:r>
       <w:r>
         <w:t>. [URI]</w:t>
@@ -2457,13 +2711,11 @@
           <w:tab w:val="clear" w:pos="1080"/>
           <w:tab w:val="num" w:pos="1440"/>
         </w:tabs>
-        <w:ind w:left="1080"/>
       </w:pPr>
       <w:r>
         <w:rPr>
           <w:i/>
         </w:rPr>
-        <w:lastRenderedPageBreak/>
         <w:t>CybOX</w:t>
       </w:r>
       <w:r>
@@ -2495,7 +2747,7 @@
         <w:rPr>
           <w:i/>
         </w:rPr>
-        <w:t>Part 35: Mutex Object</w:t>
+        <w:t>Part 43: PDF File Object</w:t>
       </w:r>
       <w:r>
         <w:t>. [URI]</w:t>
@@ -2512,7 +2764,6 @@
           <w:tab w:val="clear" w:pos="1080"/>
           <w:tab w:val="num" w:pos="1440"/>
         </w:tabs>
-        <w:ind w:left="1080"/>
       </w:pPr>
       <w:r>
         <w:rPr>
@@ -2549,7 +2800,7 @@
         <w:rPr>
           <w:i/>
         </w:rPr>
-        <w:t>Part 36: Network Connection Object</w:t>
+        <w:t>Part 44: Pipe Object</w:t>
       </w:r>
       <w:r>
         <w:t>. [URI]</w:t>
@@ -2566,7 +2817,6 @@
           <w:tab w:val="clear" w:pos="1080"/>
           <w:tab w:val="num" w:pos="1440"/>
         </w:tabs>
-        <w:ind w:left="1080"/>
       </w:pPr>
       <w:r>
         <w:rPr>
@@ -2603,7 +2853,7 @@
         <w:rPr>
           <w:i/>
         </w:rPr>
-        <w:t>Part 37: Network Flow Object</w:t>
+        <w:t>Part 45: Port Object</w:t>
       </w:r>
       <w:r>
         <w:t>. [URI]</w:t>
@@ -2620,7 +2870,6 @@
           <w:tab w:val="clear" w:pos="1080"/>
           <w:tab w:val="num" w:pos="1440"/>
         </w:tabs>
-        <w:ind w:left="1080"/>
       </w:pPr>
       <w:r>
         <w:rPr>
@@ -2657,7 +2906,7 @@
         <w:rPr>
           <w:i/>
         </w:rPr>
-        <w:t>Part 38: Network Packet Object</w:t>
+        <w:t>Part 46: Process Object</w:t>
       </w:r>
       <w:r>
         <w:t>. [URI]</w:t>
@@ -2674,7 +2923,6 @@
           <w:tab w:val="clear" w:pos="1080"/>
           <w:tab w:val="num" w:pos="1440"/>
         </w:tabs>
-        <w:ind w:left="1080"/>
       </w:pPr>
       <w:r>
         <w:rPr>
@@ -2711,7 +2959,7 @@
         <w:rPr>
           <w:i/>
         </w:rPr>
-        <w:t>Part 39: Network Route Entry Object</w:t>
+        <w:t>Part 47: Product Object</w:t>
       </w:r>
       <w:r>
         <w:t>. [URI]</w:t>
@@ -2728,7 +2976,6 @@
           <w:tab w:val="clear" w:pos="1080"/>
           <w:tab w:val="num" w:pos="1440"/>
         </w:tabs>
-        <w:ind w:left="1080"/>
       </w:pPr>
       <w:r>
         <w:rPr>
@@ -2765,7 +3012,7 @@
         <w:rPr>
           <w:i/>
         </w:rPr>
-        <w:t>Part 40: Network Route Object</w:t>
+        <w:t>Part 48: SMS Message Object</w:t>
       </w:r>
       <w:r>
         <w:t>. [URI]</w:t>
@@ -2782,7 +3029,6 @@
           <w:tab w:val="clear" w:pos="1080"/>
           <w:tab w:val="num" w:pos="1440"/>
         </w:tabs>
-        <w:ind w:left="1080"/>
       </w:pPr>
       <w:r>
         <w:rPr>
@@ -2819,7 +3065,7 @@
         <w:rPr>
           <w:i/>
         </w:rPr>
-        <w:t>Part 41: Network Socket Object</w:t>
+        <w:t>Part 49: Semaphore Object</w:t>
       </w:r>
       <w:r>
         <w:t>. [URI]</w:t>
@@ -2836,7 +3082,6 @@
           <w:tab w:val="clear" w:pos="1080"/>
           <w:tab w:val="num" w:pos="1440"/>
         </w:tabs>
-        <w:ind w:left="1080"/>
       </w:pPr>
       <w:r>
         <w:rPr>
@@ -2873,7 +3118,7 @@
         <w:rPr>
           <w:i/>
         </w:rPr>
-        <w:t>Part 42: Network Subnet Object</w:t>
+        <w:t>Part 50: Socket Address Object</w:t>
       </w:r>
       <w:r>
         <w:t>. [URI]</w:t>
@@ -2890,7 +3135,6 @@
           <w:tab w:val="clear" w:pos="1080"/>
           <w:tab w:val="num" w:pos="1440"/>
         </w:tabs>
-        <w:ind w:left="1080"/>
       </w:pPr>
       <w:r>
         <w:rPr>
@@ -2927,7 +3171,7 @@
         <w:rPr>
           <w:i/>
         </w:rPr>
-        <w:t>Part 43: PDF File Object</w:t>
+        <w:t>Part 51: System Object</w:t>
       </w:r>
       <w:r>
         <w:t>. [URI]</w:t>
@@ -2944,7 +3188,6 @@
           <w:tab w:val="clear" w:pos="1080"/>
           <w:tab w:val="num" w:pos="1440"/>
         </w:tabs>
-        <w:ind w:left="1080"/>
       </w:pPr>
       <w:r>
         <w:rPr>
@@ -2981,7 +3224,7 @@
         <w:rPr>
           <w:i/>
         </w:rPr>
-        <w:t>Part 44: Pipe Object</w:t>
+        <w:t>Part 52: URI Object</w:t>
       </w:r>
       <w:r>
         <w:t>. [URI]</w:t>
@@ -2998,7 +3241,6 @@
           <w:tab w:val="clear" w:pos="1080"/>
           <w:tab w:val="num" w:pos="1440"/>
         </w:tabs>
-        <w:ind w:left="1080"/>
       </w:pPr>
       <w:r>
         <w:rPr>
@@ -3035,7 +3277,7 @@
         <w:rPr>
           <w:i/>
         </w:rPr>
-        <w:t>Part 45: Port Object</w:t>
+        <w:t>Part 53: URL History Object</w:t>
       </w:r>
       <w:r>
         <w:t>. [URI]</w:t>
@@ -3052,7 +3294,6 @@
           <w:tab w:val="clear" w:pos="1080"/>
           <w:tab w:val="num" w:pos="1440"/>
         </w:tabs>
-        <w:ind w:left="1080"/>
       </w:pPr>
       <w:r>
         <w:rPr>
@@ -3089,7 +3330,7 @@
         <w:rPr>
           <w:i/>
         </w:rPr>
-        <w:t>Part 46: Process Object</w:t>
+        <w:t>Part 54: Unix File Object</w:t>
       </w:r>
       <w:r>
         <w:t>. [URI]</w:t>
@@ -3106,7 +3347,6 @@
           <w:tab w:val="clear" w:pos="1080"/>
           <w:tab w:val="num" w:pos="1440"/>
         </w:tabs>
-        <w:ind w:left="1080"/>
       </w:pPr>
       <w:r>
         <w:rPr>
@@ -3143,7 +3383,7 @@
         <w:rPr>
           <w:i/>
         </w:rPr>
-        <w:t>Part 47: Product Object</w:t>
+        <w:t>Part 55: Unix Network Route Entry Object</w:t>
       </w:r>
       <w:r>
         <w:t>. [URI]</w:t>
@@ -3160,7 +3400,6 @@
           <w:tab w:val="clear" w:pos="1080"/>
           <w:tab w:val="num" w:pos="1440"/>
         </w:tabs>
-        <w:ind w:left="1080"/>
       </w:pPr>
       <w:r>
         <w:rPr>
@@ -3197,7 +3436,7 @@
         <w:rPr>
           <w:i/>
         </w:rPr>
-        <w:t>Part 48: SMS Message Object</w:t>
+        <w:t>Part 56: Unix Pipe Object</w:t>
       </w:r>
       <w:r>
         <w:t>. [URI]</w:t>
@@ -3214,7 +3453,6 @@
           <w:tab w:val="clear" w:pos="1080"/>
           <w:tab w:val="num" w:pos="1440"/>
         </w:tabs>
-        <w:ind w:left="1080"/>
       </w:pPr>
       <w:r>
         <w:rPr>
@@ -3251,7 +3489,7 @@
         <w:rPr>
           <w:i/>
         </w:rPr>
-        <w:t>Part 49: Semaphore Object</w:t>
+        <w:t>Part 57: Unix Process Object</w:t>
       </w:r>
       <w:r>
         <w:t>. [URI]</w:t>
@@ -3268,7 +3506,6 @@
           <w:tab w:val="clear" w:pos="1080"/>
           <w:tab w:val="num" w:pos="1440"/>
         </w:tabs>
-        <w:ind w:left="1080"/>
       </w:pPr>
       <w:r>
         <w:rPr>
@@ -3305,7 +3542,7 @@
         <w:rPr>
           <w:i/>
         </w:rPr>
-        <w:t>Part 50: Socket Address Object</w:t>
+        <w:t>Part 58: Unix User Account Object</w:t>
       </w:r>
       <w:r>
         <w:t>. [URI]</w:t>
@@ -3322,7 +3559,6 @@
           <w:tab w:val="clear" w:pos="1080"/>
           <w:tab w:val="num" w:pos="1440"/>
         </w:tabs>
-        <w:ind w:left="1080"/>
       </w:pPr>
       <w:r>
         <w:rPr>
@@ -3359,7 +3595,7 @@
         <w:rPr>
           <w:i/>
         </w:rPr>
-        <w:t>Part 51: System Object</w:t>
+        <w:t>Part 59: Unix Volume Object</w:t>
       </w:r>
       <w:r>
         <w:t>. [URI]</w:t>
@@ -3376,7 +3612,6 @@
           <w:tab w:val="clear" w:pos="1080"/>
           <w:tab w:val="num" w:pos="1440"/>
         </w:tabs>
-        <w:ind w:left="1080"/>
       </w:pPr>
       <w:r>
         <w:rPr>
@@ -3413,7 +3648,13 @@
         <w:rPr>
           <w:i/>
         </w:rPr>
-        <w:t>Part 52: URI Object</w:t>
+        <w:t>Part 60: User</w:t>
+      </w:r>
+      <w:r>
+        <w:rPr>
+          <w:i/>
+        </w:rPr>
+        <w:t xml:space="preserve"> Account Object</w:t>
       </w:r>
       <w:r>
         <w:t>. [URI]</w:t>
@@ -3430,7 +3671,6 @@
           <w:tab w:val="clear" w:pos="1080"/>
           <w:tab w:val="num" w:pos="1440"/>
         </w:tabs>
-        <w:ind w:left="1080"/>
       </w:pPr>
       <w:r>
         <w:rPr>
@@ -3467,7 +3707,7 @@
         <w:rPr>
           <w:i/>
         </w:rPr>
-        <w:t>Part 53: URL History Object</w:t>
+        <w:t>Part 61: User Session Object</w:t>
       </w:r>
       <w:r>
         <w:t>. [URI]</w:t>
@@ -3484,7 +3724,6 @@
           <w:tab w:val="clear" w:pos="1080"/>
           <w:tab w:val="num" w:pos="1440"/>
         </w:tabs>
-        <w:ind w:left="1080"/>
       </w:pPr>
       <w:r>
         <w:rPr>
@@ -3521,7 +3760,7 @@
         <w:rPr>
           <w:i/>
         </w:rPr>
-        <w:t>Part 54: Unix File Object</w:t>
+        <w:t>Part 62: Volume Object</w:t>
       </w:r>
       <w:r>
         <w:t>. [URI]</w:t>
@@ -3538,7 +3777,6 @@
           <w:tab w:val="clear" w:pos="1080"/>
           <w:tab w:val="num" w:pos="1440"/>
         </w:tabs>
-        <w:ind w:left="1080"/>
       </w:pPr>
       <w:r>
         <w:rPr>
@@ -3575,7 +3813,7 @@
         <w:rPr>
           <w:i/>
         </w:rPr>
-        <w:t>Part 55: Unix Network Route Entry Object</w:t>
+        <w:t>Part 63: Whois Object</w:t>
       </w:r>
       <w:r>
         <w:t>. [URI]</w:t>
@@ -3592,7 +3830,6 @@
           <w:tab w:val="clear" w:pos="1080"/>
           <w:tab w:val="num" w:pos="1440"/>
         </w:tabs>
-        <w:ind w:left="1080"/>
       </w:pPr>
       <w:r>
         <w:rPr>
@@ -3629,7 +3866,7 @@
         <w:rPr>
           <w:i/>
         </w:rPr>
-        <w:t>Part 56: Unix Pipe Object</w:t>
+        <w:t>Part 64: Win Computer Account Object</w:t>
       </w:r>
       <w:r>
         <w:t>. [URI]</w:t>
@@ -3646,7 +3883,6 @@
           <w:tab w:val="clear" w:pos="1080"/>
           <w:tab w:val="num" w:pos="1440"/>
         </w:tabs>
-        <w:ind w:left="1080"/>
       </w:pPr>
       <w:r>
         <w:rPr>
@@ -3683,7 +3919,7 @@
         <w:rPr>
           <w:i/>
         </w:rPr>
-        <w:t>Part 57: Unix Process Object</w:t>
+        <w:t>Part 65: Win Critical Section Object</w:t>
       </w:r>
       <w:r>
         <w:t>. [URI]</w:t>
@@ -3700,7 +3936,6 @@
           <w:tab w:val="clear" w:pos="1080"/>
           <w:tab w:val="num" w:pos="1440"/>
         </w:tabs>
-        <w:ind w:left="1080"/>
       </w:pPr>
       <w:r>
         <w:rPr>
@@ -3737,7 +3972,7 @@
         <w:rPr>
           <w:i/>
         </w:rPr>
-        <w:t>Part 58: Unix User Account Object</w:t>
+        <w:t>Part 66: Win Driver Object</w:t>
       </w:r>
       <w:r>
         <w:t>. [URI]</w:t>
@@ -3754,7 +3989,6 @@
           <w:tab w:val="clear" w:pos="1080"/>
           <w:tab w:val="num" w:pos="1440"/>
         </w:tabs>
-        <w:ind w:left="1080"/>
       </w:pPr>
       <w:r>
         <w:rPr>
@@ -3791,7 +4025,7 @@
         <w:rPr>
           <w:i/>
         </w:rPr>
-        <w:t>Part 59: Unix Volume Object</w:t>
+        <w:t>Part 67: Win Event Log Object</w:t>
       </w:r>
       <w:r>
         <w:t>. [URI]</w:t>
@@ -3808,7 +4042,6 @@
           <w:tab w:val="clear" w:pos="1080"/>
           <w:tab w:val="num" w:pos="1440"/>
         </w:tabs>
-        <w:ind w:left="1080"/>
       </w:pPr>
       <w:r>
         <w:rPr>
@@ -3845,13 +4078,7 @@
         <w:rPr>
           <w:i/>
         </w:rPr>
-        <w:t>Part 60: User</w:t>
-      </w:r>
-      <w:r>
-        <w:rPr>
-          <w:i/>
-        </w:rPr>
-        <w:t xml:space="preserve"> Account Object</w:t>
+        <w:t>Part 68: Win Event Object</w:t>
       </w:r>
       <w:r>
         <w:t>. [URI]</w:t>
@@ -3868,7 +4095,6 @@
           <w:tab w:val="clear" w:pos="1080"/>
           <w:tab w:val="num" w:pos="1440"/>
         </w:tabs>
-        <w:ind w:left="1080"/>
       </w:pPr>
       <w:r>
         <w:rPr>
@@ -3905,7 +4131,7 @@
         <w:rPr>
           <w:i/>
         </w:rPr>
-        <w:t>Part 61: User Session Object</w:t>
+        <w:t>Part 69: Win Executable File Object</w:t>
       </w:r>
       <w:r>
         <w:t>. [URI]</w:t>
@@ -3922,7 +4148,6 @@
           <w:tab w:val="clear" w:pos="1080"/>
           <w:tab w:val="num" w:pos="1440"/>
         </w:tabs>
-        <w:ind w:left="1080"/>
       </w:pPr>
       <w:r>
         <w:rPr>
@@ -3959,7 +4184,7 @@
         <w:rPr>
           <w:i/>
         </w:rPr>
-        <w:t>Part 62: Volume Object</w:t>
+        <w:t>Part 70: Win File Object</w:t>
       </w:r>
       <w:r>
         <w:t>. [URI]</w:t>
@@ -3976,7 +4201,6 @@
           <w:tab w:val="clear" w:pos="1080"/>
           <w:tab w:val="num" w:pos="1440"/>
         </w:tabs>
-        <w:ind w:left="1080"/>
       </w:pPr>
       <w:r>
         <w:rPr>
@@ -4013,7 +4237,7 @@
         <w:rPr>
           <w:i/>
         </w:rPr>
-        <w:t>Part 63: Whois Object</w:t>
+        <w:t>Part 71: Win Filemapping Object</w:t>
       </w:r>
       <w:r>
         <w:t>. [URI]</w:t>
@@ -4030,7 +4254,6 @@
           <w:tab w:val="clear" w:pos="1080"/>
           <w:tab w:val="num" w:pos="1440"/>
         </w:tabs>
-        <w:ind w:left="1080"/>
       </w:pPr>
       <w:r>
         <w:rPr>
@@ -4067,7 +4290,7 @@
         <w:rPr>
           <w:i/>
         </w:rPr>
-        <w:t>Part 64: Win Computer Account Object</w:t>
+        <w:t>Part 72: Win Handle Object</w:t>
       </w:r>
       <w:r>
         <w:t>. [URI]</w:t>
@@ -4084,7 +4307,6 @@
           <w:tab w:val="clear" w:pos="1080"/>
           <w:tab w:val="num" w:pos="1440"/>
         </w:tabs>
-        <w:ind w:left="1080"/>
       </w:pPr>
       <w:r>
         <w:rPr>
@@ -4121,7 +4343,7 @@
         <w:rPr>
           <w:i/>
         </w:rPr>
-        <w:t>Part 65: Win Critical Section Object</w:t>
+        <w:t>Part 73: Win Hook Object</w:t>
       </w:r>
       <w:r>
         <w:t>. [URI]</w:t>
@@ -4138,7 +4360,6 @@
           <w:tab w:val="clear" w:pos="1080"/>
           <w:tab w:val="num" w:pos="1440"/>
         </w:tabs>
-        <w:ind w:left="1080"/>
       </w:pPr>
       <w:r>
         <w:rPr>
@@ -4175,7 +4396,7 @@
         <w:rPr>
           <w:i/>
         </w:rPr>
-        <w:t>Part 66: Win Driver Object</w:t>
+        <w:t>Part 74: Win Kernel Hook Object</w:t>
       </w:r>
       <w:r>
         <w:t>. [URI]</w:t>
@@ -4192,7 +4413,6 @@
           <w:tab w:val="clear" w:pos="1080"/>
           <w:tab w:val="num" w:pos="1440"/>
         </w:tabs>
-        <w:ind w:left="1080"/>
       </w:pPr>
       <w:r>
         <w:rPr>
@@ -4229,7 +4449,7 @@
         <w:rPr>
           <w:i/>
         </w:rPr>
-        <w:t>Part 67: Win Event Log Object</w:t>
+        <w:t>Part 75: Win Kernel Object</w:t>
       </w:r>
       <w:r>
         <w:t>. [URI]</w:t>
@@ -4246,7 +4466,6 @@
           <w:tab w:val="clear" w:pos="1080"/>
           <w:tab w:val="num" w:pos="1440"/>
         </w:tabs>
-        <w:ind w:left="1080"/>
       </w:pPr>
       <w:r>
         <w:rPr>
@@ -4283,7 +4502,7 @@
         <w:rPr>
           <w:i/>
         </w:rPr>
-        <w:t>Part 68: Win Event Object</w:t>
+        <w:t>Part 76: Win Mailslot Object</w:t>
       </w:r>
       <w:r>
         <w:t>. [URI]</w:t>
@@ -4300,7 +4519,6 @@
           <w:tab w:val="clear" w:pos="1080"/>
           <w:tab w:val="num" w:pos="1440"/>
         </w:tabs>
-        <w:ind w:left="1080"/>
       </w:pPr>
       <w:r>
         <w:rPr>
@@ -4337,7 +4555,7 @@
         <w:rPr>
           <w:i/>
         </w:rPr>
-        <w:t>Part 69: Win Executable File Object</w:t>
+        <w:t>Part 77: Win Memory Page Region Object</w:t>
       </w:r>
       <w:r>
         <w:t>. [URI]</w:t>
@@ -4354,7 +4572,6 @@
           <w:tab w:val="clear" w:pos="1080"/>
           <w:tab w:val="num" w:pos="1440"/>
         </w:tabs>
-        <w:ind w:left="1080"/>
       </w:pPr>
       <w:r>
         <w:rPr>
@@ -4391,7 +4608,7 @@
         <w:rPr>
           <w:i/>
         </w:rPr>
-        <w:t>Part 70: Win File Object</w:t>
+        <w:t>Part 78: Win Mutex Object</w:t>
       </w:r>
       <w:r>
         <w:t>. [URI]</w:t>
@@ -4408,7 +4625,6 @@
           <w:tab w:val="clear" w:pos="1080"/>
           <w:tab w:val="num" w:pos="1440"/>
         </w:tabs>
-        <w:ind w:left="1080"/>
       </w:pPr>
       <w:r>
         <w:rPr>
@@ -4445,7 +4661,7 @@
         <w:rPr>
           <w:i/>
         </w:rPr>
-        <w:t>Part 71: Win Filemapping Object</w:t>
+        <w:t>Part 79: Win Network Route Entry Object</w:t>
       </w:r>
       <w:r>
         <w:t>. [URI]</w:t>
@@ -4462,7 +4678,6 @@
           <w:tab w:val="clear" w:pos="1080"/>
           <w:tab w:val="num" w:pos="1440"/>
         </w:tabs>
-        <w:ind w:left="1080"/>
       </w:pPr>
       <w:r>
         <w:rPr>
@@ -4499,7 +4714,7 @@
         <w:rPr>
           <w:i/>
         </w:rPr>
-        <w:t>Part 72: Win Handle Object</w:t>
+        <w:t>Part 80: Win Network Share Object</w:t>
       </w:r>
       <w:r>
         <w:t>. [URI]</w:t>
@@ -4516,7 +4731,6 @@
           <w:tab w:val="clear" w:pos="1080"/>
           <w:tab w:val="num" w:pos="1440"/>
         </w:tabs>
-        <w:ind w:left="1080"/>
       </w:pPr>
       <w:r>
         <w:rPr>
@@ -4553,7 +4767,7 @@
         <w:rPr>
           <w:i/>
         </w:rPr>
-        <w:t>Part 73: Win Hook Object</w:t>
+        <w:t>Part 81: Win Pipe Object</w:t>
       </w:r>
       <w:r>
         <w:t>. [URI]</w:t>
@@ -4570,7 +4784,6 @@
           <w:tab w:val="clear" w:pos="1080"/>
           <w:tab w:val="num" w:pos="1440"/>
         </w:tabs>
-        <w:ind w:left="1080"/>
       </w:pPr>
       <w:r>
         <w:rPr>
@@ -4607,7 +4820,7 @@
         <w:rPr>
           <w:i/>
         </w:rPr>
-        <w:t>Part 74: Win Kernel Hook Object</w:t>
+        <w:t>Part 82: Win Prefetch Object</w:t>
       </w:r>
       <w:r>
         <w:t>. [URI]</w:t>
@@ -4624,7 +4837,6 @@
           <w:tab w:val="clear" w:pos="1080"/>
           <w:tab w:val="num" w:pos="1440"/>
         </w:tabs>
-        <w:ind w:left="1080"/>
       </w:pPr>
       <w:r>
         <w:rPr>
@@ -4661,7 +4873,7 @@
         <w:rPr>
           <w:i/>
         </w:rPr>
-        <w:t>Part 75: Win Kernel Object</w:t>
+        <w:t>Part 83: Win Process Object</w:t>
       </w:r>
       <w:r>
         <w:t>. [URI]</w:t>
@@ -4678,7 +4890,6 @@
           <w:tab w:val="clear" w:pos="1080"/>
           <w:tab w:val="num" w:pos="1440"/>
         </w:tabs>
-        <w:ind w:left="1080"/>
       </w:pPr>
       <w:r>
         <w:rPr>
@@ -4715,7 +4926,7 @@
         <w:rPr>
           <w:i/>
         </w:rPr>
-        <w:t>Part 76: Win Mailslot Object</w:t>
+        <w:t>Part 84: Win Registry Key Object</w:t>
       </w:r>
       <w:r>
         <w:t>. [URI]</w:t>
@@ -4732,7 +4943,6 @@
           <w:tab w:val="clear" w:pos="1080"/>
           <w:tab w:val="num" w:pos="1440"/>
         </w:tabs>
-        <w:ind w:left="1080"/>
       </w:pPr>
       <w:r>
         <w:rPr>
@@ -4769,7 +4979,7 @@
         <w:rPr>
           <w:i/>
         </w:rPr>
-        <w:t>Part 77: Win Memory Page Region Object</w:t>
+        <w:t>Part 85: Win Semaphore Object</w:t>
       </w:r>
       <w:r>
         <w:t>. [URI]</w:t>
@@ -4786,7 +4996,6 @@
           <w:tab w:val="clear" w:pos="1080"/>
           <w:tab w:val="num" w:pos="1440"/>
         </w:tabs>
-        <w:ind w:left="1080"/>
       </w:pPr>
       <w:r>
         <w:rPr>
@@ -4823,7 +5032,7 @@
         <w:rPr>
           <w:i/>
         </w:rPr>
-        <w:t>Part 78: Win Mutex Object</w:t>
+        <w:t>Part 86: Win Service Object</w:t>
       </w:r>
       <w:r>
         <w:t>. [URI]</w:t>
@@ -4840,7 +5049,6 @@
           <w:tab w:val="clear" w:pos="1080"/>
           <w:tab w:val="num" w:pos="1440"/>
         </w:tabs>
-        <w:ind w:left="1080"/>
       </w:pPr>
       <w:r>
         <w:rPr>
@@ -4877,7 +5085,7 @@
         <w:rPr>
           <w:i/>
         </w:rPr>
-        <w:t>Part 79: Win Network Route Entry Object</w:t>
+        <w:t>Part 87: Win System Object</w:t>
       </w:r>
       <w:r>
         <w:t>. [URI]</w:t>
@@ -4894,12 +5102,12 @@
           <w:tab w:val="clear" w:pos="1080"/>
           <w:tab w:val="num" w:pos="1440"/>
         </w:tabs>
-        <w:ind w:left="1080"/>
       </w:pPr>
       <w:r>
         <w:rPr>
           <w:i/>
         </w:rPr>
+        <w:lastRenderedPageBreak/>
         <w:t>CybOX</w:t>
       </w:r>
       <w:r>
@@ -4931,7 +5139,7 @@
         <w:rPr>
           <w:i/>
         </w:rPr>
-        <w:t>Part 80: Win Network Share Object</w:t>
+        <w:t>Part 88: Win System Restore Object</w:t>
       </w:r>
       <w:r>
         <w:t>. [URI]</w:t>
@@ -4948,7 +5156,6 @@
           <w:tab w:val="clear" w:pos="1080"/>
           <w:tab w:val="num" w:pos="1440"/>
         </w:tabs>
-        <w:ind w:left="1080"/>
       </w:pPr>
       <w:r>
         <w:rPr>
@@ -4985,7 +5192,7 @@
         <w:rPr>
           <w:i/>
         </w:rPr>
-        <w:t>Part 81: Win Pipe Object</w:t>
+        <w:t>Part 89: Win Task Object</w:t>
       </w:r>
       <w:r>
         <w:t>. [URI]</w:t>
@@ -5002,7 +5209,6 @@
           <w:tab w:val="clear" w:pos="1080"/>
           <w:tab w:val="num" w:pos="1440"/>
         </w:tabs>
-        <w:ind w:left="1080"/>
       </w:pPr>
       <w:r>
         <w:rPr>
@@ -5039,7 +5245,7 @@
         <w:rPr>
           <w:i/>
         </w:rPr>
-        <w:t>Part 82: Win Prefetch Object</w:t>
+        <w:t>Part 90: Win Thread Object</w:t>
       </w:r>
       <w:r>
         <w:t>. [URI]</w:t>
@@ -5056,7 +5262,6 @@
           <w:tab w:val="clear" w:pos="1080"/>
           <w:tab w:val="num" w:pos="1440"/>
         </w:tabs>
-        <w:ind w:left="1080"/>
       </w:pPr>
       <w:r>
         <w:rPr>
@@ -5093,7 +5298,7 @@
         <w:rPr>
           <w:i/>
         </w:rPr>
-        <w:t>Part 83: Win Process Object</w:t>
+        <w:t>Part 91: Win User Account Object</w:t>
       </w:r>
       <w:r>
         <w:t>. [URI]</w:t>
@@ -5110,7 +5315,6 @@
           <w:tab w:val="clear" w:pos="1080"/>
           <w:tab w:val="num" w:pos="1440"/>
         </w:tabs>
-        <w:ind w:left="1080"/>
       </w:pPr>
       <w:r>
         <w:rPr>
@@ -5147,7 +5351,7 @@
         <w:rPr>
           <w:i/>
         </w:rPr>
-        <w:t>Part 84: Win Registry Key Object</w:t>
+        <w:t>Part 92: Win Volume Object</w:t>
       </w:r>
       <w:r>
         <w:t>. [URI]</w:t>
@@ -5164,440 +5368,6 @@
           <w:tab w:val="clear" w:pos="1080"/>
           <w:tab w:val="num" w:pos="1440"/>
         </w:tabs>
-        <w:ind w:left="1080"/>
-      </w:pPr>
-      <w:r>
-        <w:rPr>
-          <w:i/>
-        </w:rPr>
-        <w:t>CybOX</w:t>
-      </w:r>
-      <w:r>
-        <w:rPr>
-          <w:i/>
-          <w:vertAlign w:val="superscript"/>
-        </w:rPr>
-        <w:t>TM</w:t>
-      </w:r>
-      <w:r>
-        <w:rPr>
-          <w:i/>
-        </w:rPr>
-        <w:t xml:space="preserve"> Version </w:t>
-      </w:r>
-      <w:r>
-        <w:rPr>
-          <w:i/>
-        </w:rPr>
-        <w:t>2.1.1</w:t>
-      </w:r>
-      <w:r>
-        <w:rPr>
-          <w:i/>
-        </w:rPr>
-        <w:t xml:space="preserve"> </w:t>
-      </w:r>
-      <w:r>
-        <w:rPr>
-          <w:i/>
-        </w:rPr>
-        <w:t>Part 85: Win Semaphore Object</w:t>
-      </w:r>
-      <w:r>
-        <w:t>. [URI]</w:t>
-      </w:r>
-    </w:p>
-    <w:p>
-      <w:pPr>
-        <w:pStyle w:val="RelatedWork"/>
-        <w:numPr>
-          <w:ilvl w:val="0"/>
-          <w:numId w:val="11"/>
-        </w:numPr>
-        <w:tabs>
-          <w:tab w:val="clear" w:pos="1080"/>
-          <w:tab w:val="num" w:pos="1440"/>
-        </w:tabs>
-        <w:ind w:left="1080"/>
-      </w:pPr>
-      <w:r>
-        <w:rPr>
-          <w:i/>
-        </w:rPr>
-        <w:t>CybOX</w:t>
-      </w:r>
-      <w:r>
-        <w:rPr>
-          <w:i/>
-          <w:vertAlign w:val="superscript"/>
-        </w:rPr>
-        <w:t>TM</w:t>
-      </w:r>
-      <w:r>
-        <w:rPr>
-          <w:i/>
-        </w:rPr>
-        <w:t xml:space="preserve"> Version </w:t>
-      </w:r>
-      <w:r>
-        <w:rPr>
-          <w:i/>
-        </w:rPr>
-        <w:t>2.1.1</w:t>
-      </w:r>
-      <w:r>
-        <w:rPr>
-          <w:i/>
-        </w:rPr>
-        <w:t xml:space="preserve"> </w:t>
-      </w:r>
-      <w:r>
-        <w:rPr>
-          <w:i/>
-        </w:rPr>
-        <w:t>Part 86: Win Service Object</w:t>
-      </w:r>
-      <w:r>
-        <w:t>. [URI]</w:t>
-      </w:r>
-    </w:p>
-    <w:p>
-      <w:pPr>
-        <w:pStyle w:val="RelatedWork"/>
-        <w:numPr>
-          <w:ilvl w:val="0"/>
-          <w:numId w:val="11"/>
-        </w:numPr>
-        <w:tabs>
-          <w:tab w:val="clear" w:pos="1080"/>
-          <w:tab w:val="num" w:pos="1440"/>
-        </w:tabs>
-        <w:ind w:left="1080"/>
-      </w:pPr>
-      <w:r>
-        <w:rPr>
-          <w:i/>
-        </w:rPr>
-        <w:t>CybOX</w:t>
-      </w:r>
-      <w:r>
-        <w:rPr>
-          <w:i/>
-          <w:vertAlign w:val="superscript"/>
-        </w:rPr>
-        <w:t>TM</w:t>
-      </w:r>
-      <w:r>
-        <w:rPr>
-          <w:i/>
-        </w:rPr>
-        <w:t xml:space="preserve"> Version </w:t>
-      </w:r>
-      <w:r>
-        <w:rPr>
-          <w:i/>
-        </w:rPr>
-        <w:t>2.1.1</w:t>
-      </w:r>
-      <w:r>
-        <w:rPr>
-          <w:i/>
-        </w:rPr>
-        <w:t xml:space="preserve"> </w:t>
-      </w:r>
-      <w:r>
-        <w:rPr>
-          <w:i/>
-        </w:rPr>
-        <w:t>Part 87: Win System Object</w:t>
-      </w:r>
-      <w:r>
-        <w:t>. [URI]</w:t>
-      </w:r>
-    </w:p>
-    <w:p>
-      <w:pPr>
-        <w:pStyle w:val="RelatedWork"/>
-        <w:numPr>
-          <w:ilvl w:val="0"/>
-          <w:numId w:val="11"/>
-        </w:numPr>
-        <w:tabs>
-          <w:tab w:val="clear" w:pos="1080"/>
-          <w:tab w:val="num" w:pos="1440"/>
-        </w:tabs>
-        <w:ind w:left="1080"/>
-      </w:pPr>
-      <w:r>
-        <w:rPr>
-          <w:i/>
-        </w:rPr>
-        <w:lastRenderedPageBreak/>
-        <w:t>CybOX</w:t>
-      </w:r>
-      <w:r>
-        <w:rPr>
-          <w:i/>
-          <w:vertAlign w:val="superscript"/>
-        </w:rPr>
-        <w:t>TM</w:t>
-      </w:r>
-      <w:r>
-        <w:rPr>
-          <w:i/>
-        </w:rPr>
-        <w:t xml:space="preserve"> Version </w:t>
-      </w:r>
-      <w:r>
-        <w:rPr>
-          <w:i/>
-        </w:rPr>
-        <w:t>2.1.1</w:t>
-      </w:r>
-      <w:r>
-        <w:rPr>
-          <w:i/>
-        </w:rPr>
-        <w:t xml:space="preserve"> </w:t>
-      </w:r>
-      <w:r>
-        <w:rPr>
-          <w:i/>
-        </w:rPr>
-        <w:t>Part 88: Win System Restore Object</w:t>
-      </w:r>
-      <w:r>
-        <w:t>. [URI]</w:t>
-      </w:r>
-    </w:p>
-    <w:p>
-      <w:pPr>
-        <w:pStyle w:val="RelatedWork"/>
-        <w:numPr>
-          <w:ilvl w:val="0"/>
-          <w:numId w:val="11"/>
-        </w:numPr>
-        <w:tabs>
-          <w:tab w:val="clear" w:pos="1080"/>
-          <w:tab w:val="num" w:pos="1440"/>
-        </w:tabs>
-        <w:ind w:left="1080"/>
-      </w:pPr>
-      <w:r>
-        <w:rPr>
-          <w:i/>
-        </w:rPr>
-        <w:t>CybOX</w:t>
-      </w:r>
-      <w:r>
-        <w:rPr>
-          <w:i/>
-          <w:vertAlign w:val="superscript"/>
-        </w:rPr>
-        <w:t>TM</w:t>
-      </w:r>
-      <w:r>
-        <w:rPr>
-          <w:i/>
-        </w:rPr>
-        <w:t xml:space="preserve"> Version </w:t>
-      </w:r>
-      <w:r>
-        <w:rPr>
-          <w:i/>
-        </w:rPr>
-        <w:t>2.1.1</w:t>
-      </w:r>
-      <w:r>
-        <w:rPr>
-          <w:i/>
-        </w:rPr>
-        <w:t xml:space="preserve"> </w:t>
-      </w:r>
-      <w:r>
-        <w:rPr>
-          <w:i/>
-        </w:rPr>
-        <w:t>Part 89: Win Task Object</w:t>
-      </w:r>
-      <w:r>
-        <w:t>. [URI]</w:t>
-      </w:r>
-    </w:p>
-    <w:p>
-      <w:pPr>
-        <w:pStyle w:val="RelatedWork"/>
-        <w:numPr>
-          <w:ilvl w:val="0"/>
-          <w:numId w:val="11"/>
-        </w:numPr>
-        <w:tabs>
-          <w:tab w:val="clear" w:pos="1080"/>
-          <w:tab w:val="num" w:pos="1440"/>
-        </w:tabs>
-        <w:ind w:left="1080"/>
-      </w:pPr>
-      <w:r>
-        <w:rPr>
-          <w:i/>
-        </w:rPr>
-        <w:t>CybOX</w:t>
-      </w:r>
-      <w:r>
-        <w:rPr>
-          <w:i/>
-          <w:vertAlign w:val="superscript"/>
-        </w:rPr>
-        <w:t>TM</w:t>
-      </w:r>
-      <w:r>
-        <w:rPr>
-          <w:i/>
-        </w:rPr>
-        <w:t xml:space="preserve"> Version </w:t>
-      </w:r>
-      <w:r>
-        <w:rPr>
-          <w:i/>
-        </w:rPr>
-        <w:t>2.1.1</w:t>
-      </w:r>
-      <w:r>
-        <w:rPr>
-          <w:i/>
-        </w:rPr>
-        <w:t xml:space="preserve"> </w:t>
-      </w:r>
-      <w:r>
-        <w:rPr>
-          <w:i/>
-        </w:rPr>
-        <w:t>Part 90: Win Thread Object</w:t>
-      </w:r>
-      <w:r>
-        <w:t>. [URI]</w:t>
-      </w:r>
-    </w:p>
-    <w:p>
-      <w:pPr>
-        <w:pStyle w:val="RelatedWork"/>
-        <w:numPr>
-          <w:ilvl w:val="0"/>
-          <w:numId w:val="11"/>
-        </w:numPr>
-        <w:tabs>
-          <w:tab w:val="clear" w:pos="1080"/>
-          <w:tab w:val="num" w:pos="1440"/>
-        </w:tabs>
-        <w:ind w:left="1080"/>
-      </w:pPr>
-      <w:r>
-        <w:rPr>
-          <w:i/>
-        </w:rPr>
-        <w:t>CybOX</w:t>
-      </w:r>
-      <w:r>
-        <w:rPr>
-          <w:i/>
-          <w:vertAlign w:val="superscript"/>
-        </w:rPr>
-        <w:t>TM</w:t>
-      </w:r>
-      <w:r>
-        <w:rPr>
-          <w:i/>
-        </w:rPr>
-        <w:t xml:space="preserve"> Version </w:t>
-      </w:r>
-      <w:r>
-        <w:rPr>
-          <w:i/>
-        </w:rPr>
-        <w:t>2.1.1</w:t>
-      </w:r>
-      <w:r>
-        <w:rPr>
-          <w:i/>
-        </w:rPr>
-        <w:t xml:space="preserve"> </w:t>
-      </w:r>
-      <w:r>
-        <w:rPr>
-          <w:i/>
-        </w:rPr>
-        <w:t>Part 91: Win User Account Object</w:t>
-      </w:r>
-      <w:r>
-        <w:t>. [URI]</w:t>
-      </w:r>
-    </w:p>
-    <w:p>
-      <w:pPr>
-        <w:pStyle w:val="RelatedWork"/>
-        <w:numPr>
-          <w:ilvl w:val="0"/>
-          <w:numId w:val="11"/>
-        </w:numPr>
-        <w:tabs>
-          <w:tab w:val="clear" w:pos="1080"/>
-          <w:tab w:val="num" w:pos="1440"/>
-        </w:tabs>
-        <w:ind w:left="1080"/>
-      </w:pPr>
-      <w:r>
-        <w:rPr>
-          <w:i/>
-        </w:rPr>
-        <w:t>CybOX</w:t>
-      </w:r>
-      <w:r>
-        <w:rPr>
-          <w:i/>
-          <w:vertAlign w:val="superscript"/>
-        </w:rPr>
-        <w:t>TM</w:t>
-      </w:r>
-      <w:r>
-        <w:rPr>
-          <w:i/>
-        </w:rPr>
-        <w:t xml:space="preserve"> Version </w:t>
-      </w:r>
-      <w:r>
-        <w:rPr>
-          <w:i/>
-        </w:rPr>
-        <w:t>2.1.1</w:t>
-      </w:r>
-      <w:r>
-        <w:rPr>
-          <w:i/>
-        </w:rPr>
-        <w:t xml:space="preserve"> </w:t>
-      </w:r>
-      <w:r>
-        <w:rPr>
-          <w:i/>
-        </w:rPr>
-        <w:t>Part 92: Win Volume Object</w:t>
-      </w:r>
-      <w:r>
-        <w:t>. [URI]</w:t>
-      </w:r>
-    </w:p>
-    <w:p>
-      <w:pPr>
-        <w:pStyle w:val="RelatedWork"/>
-        <w:numPr>
-          <w:ilvl w:val="0"/>
-          <w:numId w:val="11"/>
-        </w:numPr>
-        <w:tabs>
-          <w:tab w:val="clear" w:pos="1080"/>
-          <w:tab w:val="num" w:pos="1440"/>
-        </w:tabs>
-        <w:ind w:left="1080"/>
       </w:pPr>
       <w:r>
         <w:rPr>
@@ -5650,7 +5420,6 @@
         <w:tabs>
           <w:tab w:val="clear" w:pos="1080"/>
         </w:tabs>
-        <w:ind w:left="1080"/>
       </w:pPr>
       <w:r>
         <w:rPr>
@@ -5709,11 +5478,11 @@
       <w:pPr>
         <w:pStyle w:val="Titlepageinfo"/>
       </w:pPr>
-      <w:bookmarkStart w:id="2" w:name="RelatedWork"/>
+      <w:bookmarkStart w:id="3" w:name="RelatedWork"/>
       <w:r>
         <w:t>Related work</w:t>
       </w:r>
-      <w:bookmarkEnd w:id="2"/>
+      <w:bookmarkEnd w:id="3"/>
       <w:r>
         <w:t>:</w:t>
       </w:r>
@@ -5876,7 +5645,7 @@
       <w:pPr>
         <w:pStyle w:val="Titlepageinfodescription"/>
       </w:pPr>
-      <w:commentRangeStart w:id="3"/>
+      <w:commentRangeStart w:id="4"/>
       <w:r>
         <w:rPr>
           <w:rStyle w:val="Hyperlink"/>
@@ -6149,13 +5918,13 @@
       <w:r>
         <w:t>(Managed by OASIS TC Administration; please don’t modify.)</w:t>
       </w:r>
-      <w:commentRangeEnd w:id="3"/>
+      <w:commentRangeEnd w:id="4"/>
       <w:r>
         <w:rPr>
           <w:rStyle w:val="CommentReference"/>
           <w:color w:val="333333"/>
         </w:rPr>
-        <w:commentReference w:id="3"/>
+        <w:commentReference w:id="4"/>
       </w:r>
     </w:p>
     <w:p>
@@ -6247,15 +6016,13 @@
       <w:pPr>
         <w:pStyle w:val="Notices"/>
       </w:pPr>
-      <w:bookmarkStart w:id="4" w:name="_Toc424631595"/>
+      <w:bookmarkStart w:id="5" w:name="_Toc424631595"/>
       <w:bookmarkEnd w:id="0"/>
       <w:r>
         <w:lastRenderedPageBreak/>
         <w:t>Table of Contents</w:t>
       </w:r>
     </w:p>
-    <w:bookmarkStart w:id="5" w:name="_GoBack"/>
-    <w:bookmarkEnd w:id="5"/>
     <w:p>
       <w:pPr>
         <w:pStyle w:val="TOC1"/>
@@ -9297,7 +9064,7 @@
       <w:r>
         <w:t>Introduction</w:t>
       </w:r>
-      <w:bookmarkEnd w:id="4"/>
+      <w:bookmarkEnd w:id="5"/>
       <w:bookmarkEnd w:id="6"/>
     </w:p>
     <w:p>
@@ -10804,7 +10571,7 @@
                 <v:shape id="_x0000_i1025" type="#_x0000_t75" style="width:21.75pt;height:21.75pt" o:ole="">
                   <v:imagedata r:id="rId26" o:title=""/>
                 </v:shape>
-                <o:OLEObject Type="Embed" ProgID="PBrush" ShapeID="_x0000_i1025" DrawAspect="Content" ObjectID="_1512808557" r:id="rId27"/>
+                <o:OLEObject Type="Embed" ProgID="PBrush" ShapeID="_x0000_i1025" DrawAspect="Content" ObjectID="_1523092586" r:id="rId27"/>
               </w:object>
             </w:r>
           </w:p>
@@ -10961,7 +10728,7 @@
                 <v:shape id="_x0000_i1026" type="#_x0000_t75" style="width:14.25pt;height:14.25pt" o:ole="">
                   <v:imagedata r:id="rId29" o:title=""/>
                 </v:shape>
-                <o:OLEObject Type="Embed" ProgID="PBrush" ShapeID="_x0000_i1026" DrawAspect="Content" ObjectID="_1512808558" r:id="rId30"/>
+                <o:OLEObject Type="Embed" ProgID="PBrush" ShapeID="_x0000_i1026" DrawAspect="Content" ObjectID="_1523092587" r:id="rId30"/>
               </w:object>
             </w:r>
           </w:p>
@@ -11021,7 +10788,7 @@
                 <v:shape id="_x0000_i1027" type="#_x0000_t75" style="width:14.25pt;height:14.25pt" o:ole="">
                   <v:imagedata r:id="rId31" o:title=""/>
                 </v:shape>
-                <o:OLEObject Type="Embed" ProgID="PBrush" ShapeID="_x0000_i1027" DrawAspect="Content" ObjectID="_1512808559" r:id="rId32"/>
+                <o:OLEObject Type="Embed" ProgID="PBrush" ShapeID="_x0000_i1027" DrawAspect="Content" ObjectID="_1523092588" r:id="rId32"/>
               </w:object>
             </w:r>
           </w:p>
@@ -11140,7 +10907,7 @@
                 </mc:Choice>
                 <mc:Fallback>
                   <w:pict>
-                    <v:shapetype w14:anchorId="2D536F1E" id="_x0000_t32" coordsize="21600,21600" o:spt="32" o:oned="t" path="m,l21600,21600e" filled="f">
+                    <v:shapetype w14:anchorId="6503796E" id="_x0000_t32" coordsize="21600,21600" o:spt="32" o:oned="t" path="m,l21600,21600e" filled="f">
                       <v:path arrowok="t" fillok="f" o:connecttype="none"/>
                       <o:lock v:ext="edit" shapetype="t"/>
                     </v:shapetype>
@@ -11207,7 +10974,7 @@
                 <v:shape id="_x0000_i1028" type="#_x0000_t75" style="width:57.75pt;height:36pt" o:ole="">
                   <v:imagedata r:id="rId33" o:title=""/>
                 </v:shape>
-                <o:OLEObject Type="Embed" ProgID="PBrush" ShapeID="_x0000_i1028" DrawAspect="Content" ObjectID="_1512808560" r:id="rId34"/>
+                <o:OLEObject Type="Embed" ProgID="PBrush" ShapeID="_x0000_i1028" DrawAspect="Content" ObjectID="_1523092589" r:id="rId34"/>
               </w:object>
             </w:r>
           </w:p>
@@ -12024,10 +11791,7 @@
         <w:t xml:space="preserve">, </w:t>
       </w:r>
       <w:r>
-        <w:t>in order to permit complex (i.e. regular-expression based) specifications</w:t>
-      </w:r>
-      <w:r>
-        <w:t>.</w:t>
+        <w:t>in order to permit complex (i.e. regular-expression based) specifications.</w:t>
       </w:r>
       <w:r>
         <w:t xml:space="preserve">  </w:t>
@@ -61968,8 +61732,8 @@
 </file>
 
 <file path=word/comments.xml><?xml version="1.0" encoding="utf-8"?>
-<w:comments xmlns:wpc="http://schemas.microsoft.com/office/word/2010/wordprocessingCanvas" xmlns:mc="http://schemas.openxmlformats.org/markup-compatibility/2006" xmlns:o="urn:schemas-microsoft-com:office:office" xmlns:r="http://schemas.openxmlformats.org/officeDocument/2006/relationships" xmlns:m="http://schemas.openxmlformats.org/officeDocument/2006/math" xmlns:v="urn:schemas-microsoft-com:vml" xmlns:wp14="http://schemas.microsoft.com/office/word/2010/wordprocessingDrawing" xmlns:wp="http://schemas.openxmlformats.org/drawingml/2006/wordprocessingDrawing" xmlns:w10="urn:schemas-microsoft-com:office:word" xmlns:w="http://schemas.openxmlformats.org/wordprocessingml/2006/main" xmlns:w14="http://schemas.microsoft.com/office/word/2010/wordml" xmlns:w15="http://schemas.microsoft.com/office/word/2012/wordml" xmlns:wpg="http://schemas.microsoft.com/office/word/2010/wordprocessingGroup" xmlns:wpi="http://schemas.microsoft.com/office/word/2010/wordprocessingInk" xmlns:wne="http://schemas.microsoft.com/office/word/2006/wordml" xmlns:wps="http://schemas.microsoft.com/office/word/2010/wordprocessingShape" mc:Ignorable="w14 w15 wp14">
-  <w:comment w:id="3" w:author="Beck, Desiree A." w:date="2015-10-13T15:34:00Z" w:initials="BDA">
+<w:comments xmlns:wpc="http://schemas.microsoft.com/office/word/2010/wordprocessingCanvas" xmlns:cx="http://schemas.microsoft.com/office/drawing/2014/chartex" xmlns:cx1="http://schemas.microsoft.com/office/drawing/2015/9/8/chartex" xmlns:mc="http://schemas.openxmlformats.org/markup-compatibility/2006" xmlns:o="urn:schemas-microsoft-com:office:office" xmlns:r="http://schemas.openxmlformats.org/officeDocument/2006/relationships" xmlns:m="http://schemas.openxmlformats.org/officeDocument/2006/math" xmlns:v="urn:schemas-microsoft-com:vml" xmlns:wp14="http://schemas.microsoft.com/office/word/2010/wordprocessingDrawing" xmlns:wp="http://schemas.openxmlformats.org/drawingml/2006/wordprocessingDrawing" xmlns:w10="urn:schemas-microsoft-com:office:word" xmlns:w="http://schemas.openxmlformats.org/wordprocessingml/2006/main" xmlns:w14="http://schemas.microsoft.com/office/word/2010/wordml" xmlns:w15="http://schemas.microsoft.com/office/word/2012/wordml" xmlns:w16se="http://schemas.microsoft.com/office/word/2015/wordml/symex" xmlns:wpg="http://schemas.microsoft.com/office/word/2010/wordprocessingGroup" xmlns:wpi="http://schemas.microsoft.com/office/word/2010/wordprocessingInk" xmlns:wne="http://schemas.microsoft.com/office/word/2006/wordml" xmlns:wps="http://schemas.microsoft.com/office/word/2010/wordprocessingShape" mc:Ignorable="w14 w15 w16se wp14">
+  <w:comment w:id="4" w:author="Beck, Desiree A." w:date="2015-10-13T15:34:00Z" w:initials="BDA">
     <w:p>
       <w:pPr>
         <w:pStyle w:val="CommentText"/>
@@ -61989,13 +61753,13 @@
 </file>
 
 <file path=word/commentsExtended.xml><?xml version="1.0" encoding="utf-8"?>
-<w15:commentsEx xmlns:wpc="http://schemas.microsoft.com/office/word/2010/wordprocessingCanvas" xmlns:mc="http://schemas.openxmlformats.org/markup-compatibility/2006" xmlns:o="urn:schemas-microsoft-com:office:office" xmlns:r="http://schemas.openxmlformats.org/officeDocument/2006/relationships" xmlns:m="http://schemas.openxmlformats.org/officeDocument/2006/math" xmlns:v="urn:schemas-microsoft-com:vml" xmlns:wp14="http://schemas.microsoft.com/office/word/2010/wordprocessingDrawing" xmlns:wp="http://schemas.openxmlformats.org/drawingml/2006/wordprocessingDrawing" xmlns:w10="urn:schemas-microsoft-com:office:word" xmlns:w="http://schemas.openxmlformats.org/wordprocessingml/2006/main" xmlns:w14="http://schemas.microsoft.com/office/word/2010/wordml" xmlns:w15="http://schemas.microsoft.com/office/word/2012/wordml" xmlns:wpg="http://schemas.microsoft.com/office/word/2010/wordprocessingGroup" xmlns:wpi="http://schemas.microsoft.com/office/word/2010/wordprocessingInk" xmlns:wne="http://schemas.microsoft.com/office/word/2006/wordml" xmlns:wps="http://schemas.microsoft.com/office/word/2010/wordprocessingShape" mc:Ignorable="w14 w15 wp14">
+<w15:commentsEx xmlns:wpc="http://schemas.microsoft.com/office/word/2010/wordprocessingCanvas" xmlns:cx="http://schemas.microsoft.com/office/drawing/2014/chartex" xmlns:cx1="http://schemas.microsoft.com/office/drawing/2015/9/8/chartex" xmlns:mc="http://schemas.openxmlformats.org/markup-compatibility/2006" xmlns:o="urn:schemas-microsoft-com:office:office" xmlns:r="http://schemas.openxmlformats.org/officeDocument/2006/relationships" xmlns:m="http://schemas.openxmlformats.org/officeDocument/2006/math" xmlns:v="urn:schemas-microsoft-com:vml" xmlns:wp14="http://schemas.microsoft.com/office/word/2010/wordprocessingDrawing" xmlns:wp="http://schemas.openxmlformats.org/drawingml/2006/wordprocessingDrawing" xmlns:w10="urn:schemas-microsoft-com:office:word" xmlns:w="http://schemas.openxmlformats.org/wordprocessingml/2006/main" xmlns:w14="http://schemas.microsoft.com/office/word/2010/wordml" xmlns:w15="http://schemas.microsoft.com/office/word/2012/wordml" xmlns:w16se="http://schemas.microsoft.com/office/word/2015/wordml/symex" xmlns:wpg="http://schemas.microsoft.com/office/word/2010/wordprocessingGroup" xmlns:wpi="http://schemas.microsoft.com/office/word/2010/wordprocessingInk" xmlns:wne="http://schemas.microsoft.com/office/word/2006/wordml" xmlns:wps="http://schemas.microsoft.com/office/word/2010/wordprocessingShape" mc:Ignorable="w14 w15 w16se wp14">
   <w15:commentEx w15:paraId="5EABD20C" w15:done="0"/>
 </w15:commentsEx>
 </file>
 
 <file path=word/endnotes.xml><?xml version="1.0" encoding="utf-8"?>
-<w:endnotes xmlns:wpc="http://schemas.microsoft.com/office/word/2010/wordprocessingCanvas" xmlns:mc="http://schemas.openxmlformats.org/markup-compatibility/2006" xmlns:o="urn:schemas-microsoft-com:office:office" xmlns:r="http://schemas.openxmlformats.org/officeDocument/2006/relationships" xmlns:m="http://schemas.openxmlformats.org/officeDocument/2006/math" xmlns:v="urn:schemas-microsoft-com:vml" xmlns:wp14="http://schemas.microsoft.com/office/word/2010/wordprocessingDrawing" xmlns:wp="http://schemas.openxmlformats.org/drawingml/2006/wordprocessingDrawing" xmlns:w10="urn:schemas-microsoft-com:office:word" xmlns:w="http://schemas.openxmlformats.org/wordprocessingml/2006/main" xmlns:w14="http://schemas.microsoft.com/office/word/2010/wordml" xmlns:w15="http://schemas.microsoft.com/office/word/2012/wordml" xmlns:wpg="http://schemas.microsoft.com/office/word/2010/wordprocessingGroup" xmlns:wpi="http://schemas.microsoft.com/office/word/2010/wordprocessingInk" xmlns:wne="http://schemas.microsoft.com/office/word/2006/wordml" xmlns:wps="http://schemas.microsoft.com/office/word/2010/wordprocessingShape" mc:Ignorable="w14 w15 wp14">
+<w:endnotes xmlns:wpc="http://schemas.microsoft.com/office/word/2010/wordprocessingCanvas" xmlns:cx="http://schemas.microsoft.com/office/drawing/2014/chartex" xmlns:cx1="http://schemas.microsoft.com/office/drawing/2015/9/8/chartex" xmlns:mc="http://schemas.openxmlformats.org/markup-compatibility/2006" xmlns:o="urn:schemas-microsoft-com:office:office" xmlns:r="http://schemas.openxmlformats.org/officeDocument/2006/relationships" xmlns:m="http://schemas.openxmlformats.org/officeDocument/2006/math" xmlns:v="urn:schemas-microsoft-com:vml" xmlns:wp14="http://schemas.microsoft.com/office/word/2010/wordprocessingDrawing" xmlns:wp="http://schemas.openxmlformats.org/drawingml/2006/wordprocessingDrawing" xmlns:w10="urn:schemas-microsoft-com:office:word" xmlns:w="http://schemas.openxmlformats.org/wordprocessingml/2006/main" xmlns:w14="http://schemas.microsoft.com/office/word/2010/wordml" xmlns:w15="http://schemas.microsoft.com/office/word/2012/wordml" xmlns:w16se="http://schemas.microsoft.com/office/word/2015/wordml/symex" xmlns:wpg="http://schemas.microsoft.com/office/word/2010/wordprocessingGroup" xmlns:wpi="http://schemas.microsoft.com/office/word/2010/wordprocessingInk" xmlns:wne="http://schemas.microsoft.com/office/word/2006/wordml" xmlns:wps="http://schemas.microsoft.com/office/word/2010/wordprocessingShape" mc:Ignorable="w14 w15 w16se wp14">
   <w:endnote w:type="separator" w:id="-1">
     <w:p>
       <w:r>
@@ -62039,7 +61803,7 @@
 </file>
 
 <file path=word/footer1.xml><?xml version="1.0" encoding="utf-8"?>
-<w:ftr xmlns:wpc="http://schemas.microsoft.com/office/word/2010/wordprocessingCanvas" xmlns:mc="http://schemas.openxmlformats.org/markup-compatibility/2006" xmlns:o="urn:schemas-microsoft-com:office:office" xmlns:r="http://schemas.openxmlformats.org/officeDocument/2006/relationships" xmlns:m="http://schemas.openxmlformats.org/officeDocument/2006/math" xmlns:v="urn:schemas-microsoft-com:vml" xmlns:wp14="http://schemas.microsoft.com/office/word/2010/wordprocessingDrawing" xmlns:wp="http://schemas.openxmlformats.org/drawingml/2006/wordprocessingDrawing" xmlns:w10="urn:schemas-microsoft-com:office:word" xmlns:w="http://schemas.openxmlformats.org/wordprocessingml/2006/main" xmlns:w14="http://schemas.microsoft.com/office/word/2010/wordml" xmlns:w15="http://schemas.microsoft.com/office/word/2012/wordml" xmlns:wpg="http://schemas.microsoft.com/office/word/2010/wordprocessingGroup" xmlns:wpi="http://schemas.microsoft.com/office/word/2010/wordprocessingInk" xmlns:wne="http://schemas.microsoft.com/office/word/2006/wordml" xmlns:wps="http://schemas.microsoft.com/office/word/2010/wordprocessingShape" mc:Ignorable="w14 w15 wp14">
+<w:ftr xmlns:wpc="http://schemas.microsoft.com/office/word/2010/wordprocessingCanvas" xmlns:cx="http://schemas.microsoft.com/office/drawing/2014/chartex" xmlns:cx1="http://schemas.microsoft.com/office/drawing/2015/9/8/chartex" xmlns:mc="http://schemas.openxmlformats.org/markup-compatibility/2006" xmlns:o="urn:schemas-microsoft-com:office:office" xmlns:r="http://schemas.openxmlformats.org/officeDocument/2006/relationships" xmlns:m="http://schemas.openxmlformats.org/officeDocument/2006/math" xmlns:v="urn:schemas-microsoft-com:vml" xmlns:wp14="http://schemas.microsoft.com/office/word/2010/wordprocessingDrawing" xmlns:wp="http://schemas.openxmlformats.org/drawingml/2006/wordprocessingDrawing" xmlns:w10="urn:schemas-microsoft-com:office:word" xmlns:w="http://schemas.openxmlformats.org/wordprocessingml/2006/main" xmlns:w14="http://schemas.microsoft.com/office/word/2010/wordml" xmlns:w15="http://schemas.microsoft.com/office/word/2012/wordml" xmlns:w16se="http://schemas.microsoft.com/office/word/2015/wordml/symex" xmlns:wpg="http://schemas.microsoft.com/office/word/2010/wordprocessingGroup" xmlns:wpi="http://schemas.microsoft.com/office/word/2010/wordprocessingInk" xmlns:wne="http://schemas.microsoft.com/office/word/2006/wordml" xmlns:wps="http://schemas.microsoft.com/office/word/2010/wordprocessingShape" mc:Ignorable="w14 w15 w16se wp14">
   <w:p>
     <w:pPr>
       <w:pStyle w:val="Footer"/>
@@ -62235,7 +61999,7 @@
         <w:sz w:val="16"/>
         <w:szCs w:val="16"/>
       </w:rPr>
-      <w:t>5</w:t>
+      <w:t>1</w:t>
     </w:r>
     <w:r>
       <w:rPr>
@@ -62299,7 +62063,7 @@
 </file>
 
 <file path=word/footer2.xml><?xml version="1.0" encoding="utf-8"?>
-<w:ftr xmlns:wpc="http://schemas.microsoft.com/office/word/2010/wordprocessingCanvas" xmlns:mc="http://schemas.openxmlformats.org/markup-compatibility/2006" xmlns:o="urn:schemas-microsoft-com:office:office" xmlns:r="http://schemas.openxmlformats.org/officeDocument/2006/relationships" xmlns:m="http://schemas.openxmlformats.org/officeDocument/2006/math" xmlns:v="urn:schemas-microsoft-com:vml" xmlns:wp14="http://schemas.microsoft.com/office/word/2010/wordprocessingDrawing" xmlns:wp="http://schemas.openxmlformats.org/drawingml/2006/wordprocessingDrawing" xmlns:w10="urn:schemas-microsoft-com:office:word" xmlns:w="http://schemas.openxmlformats.org/wordprocessingml/2006/main" xmlns:w14="http://schemas.microsoft.com/office/word/2010/wordml" xmlns:w15="http://schemas.microsoft.com/office/word/2012/wordml" xmlns:wpg="http://schemas.microsoft.com/office/word/2010/wordprocessingGroup" xmlns:wpi="http://schemas.microsoft.com/office/word/2010/wordprocessingInk" xmlns:wne="http://schemas.microsoft.com/office/word/2006/wordml" xmlns:wps="http://schemas.microsoft.com/office/word/2010/wordprocessingShape" mc:Ignorable="w14 w15 wp14">
+<w:ftr xmlns:wpc="http://schemas.microsoft.com/office/word/2010/wordprocessingCanvas" xmlns:cx="http://schemas.microsoft.com/office/drawing/2014/chartex" xmlns:cx1="http://schemas.microsoft.com/office/drawing/2015/9/8/chartex" xmlns:mc="http://schemas.openxmlformats.org/markup-compatibility/2006" xmlns:o="urn:schemas-microsoft-com:office:office" xmlns:r="http://schemas.openxmlformats.org/officeDocument/2006/relationships" xmlns:m="http://schemas.openxmlformats.org/officeDocument/2006/math" xmlns:v="urn:schemas-microsoft-com:vml" xmlns:wp14="http://schemas.microsoft.com/office/word/2010/wordprocessingDrawing" xmlns:wp="http://schemas.openxmlformats.org/drawingml/2006/wordprocessingDrawing" xmlns:w10="urn:schemas-microsoft-com:office:word" xmlns:w="http://schemas.openxmlformats.org/wordprocessingml/2006/main" xmlns:w14="http://schemas.microsoft.com/office/word/2010/wordml" xmlns:w15="http://schemas.microsoft.com/office/word/2012/wordml" xmlns:w16se="http://schemas.microsoft.com/office/word/2015/wordml/symex" xmlns:wpg="http://schemas.microsoft.com/office/word/2010/wordprocessingGroup" xmlns:wpi="http://schemas.microsoft.com/office/word/2010/wordprocessingInk" xmlns:wne="http://schemas.microsoft.com/office/word/2006/wordml" xmlns:wps="http://schemas.microsoft.com/office/word/2010/wordprocessingShape" mc:Ignorable="w14 w15 w16se wp14">
   <w:p>
     <w:pPr>
       <w:pStyle w:val="Footer"/>
@@ -62496,7 +62260,7 @@
         <w:sz w:val="16"/>
         <w:szCs w:val="16"/>
       </w:rPr>
-      <w:t>54</w:t>
+      <w:t>21</w:t>
     </w:r>
     <w:r>
       <w:rPr>
@@ -62560,7 +62324,7 @@
 </file>
 
 <file path=word/footnotes.xml><?xml version="1.0" encoding="utf-8"?>
-<w:footnotes xmlns:wpc="http://schemas.microsoft.com/office/word/2010/wordprocessingCanvas" xmlns:mc="http://schemas.openxmlformats.org/markup-compatibility/2006" xmlns:o="urn:schemas-microsoft-com:office:office" xmlns:r="http://schemas.openxmlformats.org/officeDocument/2006/relationships" xmlns:m="http://schemas.openxmlformats.org/officeDocument/2006/math" xmlns:v="urn:schemas-microsoft-com:vml" xmlns:wp14="http://schemas.microsoft.com/office/word/2010/wordprocessingDrawing" xmlns:wp="http://schemas.openxmlformats.org/drawingml/2006/wordprocessingDrawing" xmlns:w10="urn:schemas-microsoft-com:office:word" xmlns:w="http://schemas.openxmlformats.org/wordprocessingml/2006/main" xmlns:w14="http://schemas.microsoft.com/office/word/2010/wordml" xmlns:w15="http://schemas.microsoft.com/office/word/2012/wordml" xmlns:wpg="http://schemas.microsoft.com/office/word/2010/wordprocessingGroup" xmlns:wpi="http://schemas.microsoft.com/office/word/2010/wordprocessingInk" xmlns:wne="http://schemas.microsoft.com/office/word/2006/wordml" xmlns:wps="http://schemas.microsoft.com/office/word/2010/wordprocessingShape" mc:Ignorable="w14 w15 wp14">
+<w:footnotes xmlns:wpc="http://schemas.microsoft.com/office/word/2010/wordprocessingCanvas" xmlns:cx="http://schemas.microsoft.com/office/drawing/2014/chartex" xmlns:cx1="http://schemas.microsoft.com/office/drawing/2015/9/8/chartex" xmlns:mc="http://schemas.openxmlformats.org/markup-compatibility/2006" xmlns:o="urn:schemas-microsoft-com:office:office" xmlns:r="http://schemas.openxmlformats.org/officeDocument/2006/relationships" xmlns:m="http://schemas.openxmlformats.org/officeDocument/2006/math" xmlns:v="urn:schemas-microsoft-com:vml" xmlns:wp14="http://schemas.microsoft.com/office/word/2010/wordprocessingDrawing" xmlns:wp="http://schemas.openxmlformats.org/drawingml/2006/wordprocessingDrawing" xmlns:w10="urn:schemas-microsoft-com:office:word" xmlns:w="http://schemas.openxmlformats.org/wordprocessingml/2006/main" xmlns:w14="http://schemas.microsoft.com/office/word/2010/wordml" xmlns:w15="http://schemas.microsoft.com/office/word/2012/wordml" xmlns:w16se="http://schemas.microsoft.com/office/word/2015/wordml/symex" xmlns:wpg="http://schemas.microsoft.com/office/word/2010/wordprocessingGroup" xmlns:wpi="http://schemas.microsoft.com/office/word/2010/wordprocessingInk" xmlns:wne="http://schemas.microsoft.com/office/word/2006/wordml" xmlns:wps="http://schemas.microsoft.com/office/word/2010/wordprocessingShape" mc:Ignorable="w14 w15 w16se wp14">
   <w:footnote w:type="separator" w:id="-1">
     <w:p>
       <w:pPr>
@@ -62813,7 +62577,7 @@
 </file>
 
 <file path=word/numbering.xml><?xml version="1.0" encoding="utf-8"?>
-<w:numbering xmlns:wpc="http://schemas.microsoft.com/office/word/2010/wordprocessingCanvas" xmlns:mc="http://schemas.openxmlformats.org/markup-compatibility/2006" xmlns:o="urn:schemas-microsoft-com:office:office" xmlns:r="http://schemas.openxmlformats.org/officeDocument/2006/relationships" xmlns:m="http://schemas.openxmlformats.org/officeDocument/2006/math" xmlns:v="urn:schemas-microsoft-com:vml" xmlns:wp14="http://schemas.microsoft.com/office/word/2010/wordprocessingDrawing" xmlns:wp="http://schemas.openxmlformats.org/drawingml/2006/wordprocessingDrawing" xmlns:w10="urn:schemas-microsoft-com:office:word" xmlns:w="http://schemas.openxmlformats.org/wordprocessingml/2006/main" xmlns:w14="http://schemas.microsoft.com/office/word/2010/wordml" xmlns:w15="http://schemas.microsoft.com/office/word/2012/wordml" xmlns:wpg="http://schemas.microsoft.com/office/word/2010/wordprocessingGroup" xmlns:wpi="http://schemas.microsoft.com/office/word/2010/wordprocessingInk" xmlns:wne="http://schemas.microsoft.com/office/word/2006/wordml" xmlns:wps="http://schemas.microsoft.com/office/word/2010/wordprocessingShape" mc:Ignorable="w14 w15 wp14">
+<w:numbering xmlns:wpc="http://schemas.microsoft.com/office/word/2010/wordprocessingCanvas" xmlns:cx="http://schemas.microsoft.com/office/drawing/2014/chartex" xmlns:cx1="http://schemas.microsoft.com/office/drawing/2015/9/8/chartex" xmlns:mc="http://schemas.openxmlformats.org/markup-compatibility/2006" xmlns:o="urn:schemas-microsoft-com:office:office" xmlns:r="http://schemas.openxmlformats.org/officeDocument/2006/relationships" xmlns:m="http://schemas.openxmlformats.org/officeDocument/2006/math" xmlns:v="urn:schemas-microsoft-com:vml" xmlns:wp14="http://schemas.microsoft.com/office/word/2010/wordprocessingDrawing" xmlns:wp="http://schemas.openxmlformats.org/drawingml/2006/wordprocessingDrawing" xmlns:w10="urn:schemas-microsoft-com:office:word" xmlns:w="http://schemas.openxmlformats.org/wordprocessingml/2006/main" xmlns:w14="http://schemas.microsoft.com/office/word/2010/wordml" xmlns:w15="http://schemas.microsoft.com/office/word/2012/wordml" xmlns:w16se="http://schemas.microsoft.com/office/word/2015/wordml/symex" xmlns:wpg="http://schemas.microsoft.com/office/word/2010/wordprocessingGroup" xmlns:wpi="http://schemas.microsoft.com/office/word/2010/wordprocessingInk" xmlns:wne="http://schemas.microsoft.com/office/word/2006/wordml" xmlns:wps="http://schemas.microsoft.com/office/word/2010/wordprocessingShape" mc:Ignorable="w14 w15 w16se wp14">
   <w:abstractNum w:abstractNumId="0" w15:restartNumberingAfterBreak="0">
     <w:nsid w:val="FFFFFF89"/>
     <w:multiLevelType w:val="singleLevel"/>
@@ -62835,6 +62599,119 @@
     </w:lvl>
   </w:abstractNum>
   <w:abstractNum w:abstractNumId="1" w15:restartNumberingAfterBreak="0">
+    <w:nsid w:val="13F02302"/>
+    <w:multiLevelType w:val="hybridMultilevel"/>
+    <w:tmpl w:val="78AE2B54"/>
+    <w:lvl w:ilvl="0" w:tplc="04090001">
+      <w:start w:val="1"/>
+      <w:numFmt w:val="bullet"/>
+      <w:lvlText w:val=""/>
+      <w:lvlJc w:val="left"/>
+      <w:pPr>
+        <w:ind w:left="1080" w:hanging="360"/>
+      </w:pPr>
+      <w:rPr>
+        <w:rFonts w:ascii="Symbol" w:hAnsi="Symbol" w:hint="default"/>
+      </w:rPr>
+    </w:lvl>
+    <w:lvl w:ilvl="1" w:tplc="04090003" w:tentative="1">
+      <w:start w:val="1"/>
+      <w:numFmt w:val="bullet"/>
+      <w:lvlText w:val="o"/>
+      <w:lvlJc w:val="left"/>
+      <w:pPr>
+        <w:ind w:left="1800" w:hanging="360"/>
+      </w:pPr>
+      <w:rPr>
+        <w:rFonts w:ascii="Courier New" w:hAnsi="Courier New" w:cs="Courier New" w:hint="default"/>
+      </w:rPr>
+    </w:lvl>
+    <w:lvl w:ilvl="2" w:tplc="04090005" w:tentative="1">
+      <w:start w:val="1"/>
+      <w:numFmt w:val="bullet"/>
+      <w:lvlText w:val=""/>
+      <w:lvlJc w:val="left"/>
+      <w:pPr>
+        <w:ind w:left="2520" w:hanging="360"/>
+      </w:pPr>
+      <w:rPr>
+        <w:rFonts w:ascii="Wingdings" w:hAnsi="Wingdings" w:hint="default"/>
+      </w:rPr>
+    </w:lvl>
+    <w:lvl w:ilvl="3" w:tplc="04090001" w:tentative="1">
+      <w:start w:val="1"/>
+      <w:numFmt w:val="bullet"/>
+      <w:lvlText w:val=""/>
+      <w:lvlJc w:val="left"/>
+      <w:pPr>
+        <w:ind w:left="3240" w:hanging="360"/>
+      </w:pPr>
+      <w:rPr>
+        <w:rFonts w:ascii="Symbol" w:hAnsi="Symbol" w:hint="default"/>
+      </w:rPr>
+    </w:lvl>
+    <w:lvl w:ilvl="4" w:tplc="04090003" w:tentative="1">
+      <w:start w:val="1"/>
+      <w:numFmt w:val="bullet"/>
+      <w:lvlText w:val="o"/>
+      <w:lvlJc w:val="left"/>
+      <w:pPr>
+        <w:ind w:left="3960" w:hanging="360"/>
+      </w:pPr>
+      <w:rPr>
+        <w:rFonts w:ascii="Courier New" w:hAnsi="Courier New" w:cs="Courier New" w:hint="default"/>
+      </w:rPr>
+    </w:lvl>
+    <w:lvl w:ilvl="5" w:tplc="04090005" w:tentative="1">
+      <w:start w:val="1"/>
+      <w:numFmt w:val="bullet"/>
+      <w:lvlText w:val=""/>
+      <w:lvlJc w:val="left"/>
+      <w:pPr>
+        <w:ind w:left="4680" w:hanging="360"/>
+      </w:pPr>
+      <w:rPr>
+        <w:rFonts w:ascii="Wingdings" w:hAnsi="Wingdings" w:hint="default"/>
+      </w:rPr>
+    </w:lvl>
+    <w:lvl w:ilvl="6" w:tplc="04090001" w:tentative="1">
+      <w:start w:val="1"/>
+      <w:numFmt w:val="bullet"/>
+      <w:lvlText w:val=""/>
+      <w:lvlJc w:val="left"/>
+      <w:pPr>
+        <w:ind w:left="5400" w:hanging="360"/>
+      </w:pPr>
+      <w:rPr>
+        <w:rFonts w:ascii="Symbol" w:hAnsi="Symbol" w:hint="default"/>
+      </w:rPr>
+    </w:lvl>
+    <w:lvl w:ilvl="7" w:tplc="04090003" w:tentative="1">
+      <w:start w:val="1"/>
+      <w:numFmt w:val="bullet"/>
+      <w:lvlText w:val="o"/>
+      <w:lvlJc w:val="left"/>
+      <w:pPr>
+        <w:ind w:left="6120" w:hanging="360"/>
+      </w:pPr>
+      <w:rPr>
+        <w:rFonts w:ascii="Courier New" w:hAnsi="Courier New" w:cs="Courier New" w:hint="default"/>
+      </w:rPr>
+    </w:lvl>
+    <w:lvl w:ilvl="8" w:tplc="04090005" w:tentative="1">
+      <w:start w:val="1"/>
+      <w:numFmt w:val="bullet"/>
+      <w:lvlText w:val=""/>
+      <w:lvlJc w:val="left"/>
+      <w:pPr>
+        <w:ind w:left="6840" w:hanging="360"/>
+      </w:pPr>
+      <w:rPr>
+        <w:rFonts w:ascii="Wingdings" w:hAnsi="Wingdings" w:hint="default"/>
+      </w:rPr>
+    </w:lvl>
+  </w:abstractNum>
+  <w:abstractNum w:abstractNumId="2" w15:restartNumberingAfterBreak="0">
     <w:nsid w:val="16E73FF5"/>
     <w:multiLevelType w:val="multilevel"/>
     <w:tmpl w:val="04090025"/>
@@ -62929,7 +62806,7 @@
       </w:pPr>
     </w:lvl>
   </w:abstractNum>
-  <w:abstractNum w:abstractNumId="2" w15:restartNumberingAfterBreak="0">
+  <w:abstractNum w:abstractNumId="3" w15:restartNumberingAfterBreak="0">
     <w:nsid w:val="1722180A"/>
     <w:multiLevelType w:val="hybridMultilevel"/>
     <w:tmpl w:val="C1FC5510"/>
@@ -63042,7 +62919,7 @@
       </w:rPr>
     </w:lvl>
   </w:abstractNum>
-  <w:abstractNum w:abstractNumId="3" w15:restartNumberingAfterBreak="0">
+  <w:abstractNum w:abstractNumId="4" w15:restartNumberingAfterBreak="0">
     <w:nsid w:val="318922C5"/>
     <w:multiLevelType w:val="hybridMultilevel"/>
     <w:tmpl w:val="45DC5D1C"/>
@@ -63052,7 +62929,7 @@
       <w:lvlText w:val=""/>
       <w:lvlJc w:val="left"/>
       <w:pPr>
-        <w:ind w:left="720" w:hanging="360"/>
+        <w:ind w:left="1080" w:hanging="360"/>
       </w:pPr>
       <w:rPr>
         <w:rFonts w:ascii="Symbol" w:hAnsi="Symbol" w:hint="default"/>
@@ -63064,7 +62941,7 @@
       <w:lvlText w:val="o"/>
       <w:lvlJc w:val="left"/>
       <w:pPr>
-        <w:ind w:left="1440" w:hanging="360"/>
+        <w:ind w:left="1800" w:hanging="360"/>
       </w:pPr>
       <w:rPr>
         <w:rFonts w:ascii="Courier New" w:hAnsi="Courier New" w:cs="Courier New" w:hint="default"/>
@@ -63076,7 +62953,7 @@
       <w:lvlText w:val=""/>
       <w:lvlJc w:val="left"/>
       <w:pPr>
-        <w:ind w:left="2160" w:hanging="360"/>
+        <w:ind w:left="2520" w:hanging="360"/>
       </w:pPr>
       <w:rPr>
         <w:rFonts w:ascii="Wingdings" w:hAnsi="Wingdings" w:hint="default"/>
@@ -63088,7 +62965,7 @@
       <w:lvlText w:val=""/>
       <w:lvlJc w:val="left"/>
       <w:pPr>
-        <w:ind w:left="2880" w:hanging="360"/>
+        <w:ind w:left="3240" w:hanging="360"/>
       </w:pPr>
       <w:rPr>
         <w:rFonts w:ascii="Symbol" w:hAnsi="Symbol" w:hint="default"/>
@@ -63100,7 +62977,7 @@
       <w:lvlText w:val="o"/>
       <w:lvlJc w:val="left"/>
       <w:pPr>
-        <w:ind w:left="3600" w:hanging="360"/>
+        <w:ind w:left="3960" w:hanging="360"/>
       </w:pPr>
       <w:rPr>
         <w:rFonts w:ascii="Courier New" w:hAnsi="Courier New" w:cs="Courier New" w:hint="default"/>
@@ -63112,7 +62989,7 @@
       <w:lvlText w:val=""/>
       <w:lvlJc w:val="left"/>
       <w:pPr>
-        <w:ind w:left="4320" w:hanging="360"/>
+        <w:ind w:left="4680" w:hanging="360"/>
       </w:pPr>
       <w:rPr>
         <w:rFonts w:ascii="Wingdings" w:hAnsi="Wingdings" w:hint="default"/>
@@ -63124,7 +63001,7 @@
       <w:lvlText w:val=""/>
       <w:lvlJc w:val="left"/>
       <w:pPr>
-        <w:ind w:left="5040" w:hanging="360"/>
+        <w:ind w:left="5400" w:hanging="360"/>
       </w:pPr>
       <w:rPr>
         <w:rFonts w:ascii="Symbol" w:hAnsi="Symbol" w:hint="default"/>
@@ -63136,7 +63013,7 @@
       <w:lvlText w:val="o"/>
       <w:lvlJc w:val="left"/>
       <w:pPr>
-        <w:ind w:left="5760" w:hanging="360"/>
+        <w:ind w:left="6120" w:hanging="360"/>
       </w:pPr>
       <w:rPr>
         <w:rFonts w:ascii="Courier New" w:hAnsi="Courier New" w:cs="Courier New" w:hint="default"/>
@@ -63148,14 +63025,14 @@
       <w:lvlText w:val=""/>
       <w:lvlJc w:val="left"/>
       <w:pPr>
-        <w:ind w:left="6480" w:hanging="360"/>
+        <w:ind w:left="6840" w:hanging="360"/>
       </w:pPr>
       <w:rPr>
         <w:rFonts w:ascii="Wingdings" w:hAnsi="Wingdings" w:hint="default"/>
       </w:rPr>
     </w:lvl>
   </w:abstractNum>
-  <w:abstractNum w:abstractNumId="4" w15:restartNumberingAfterBreak="0">
+  <w:abstractNum w:abstractNumId="5" w15:restartNumberingAfterBreak="0">
     <w:nsid w:val="3EA21F6F"/>
     <w:multiLevelType w:val="hybridMultilevel"/>
     <w:tmpl w:val="5804F970"/>
@@ -63268,7 +63145,7 @@
       </w:rPr>
     </w:lvl>
   </w:abstractNum>
-  <w:abstractNum w:abstractNumId="5" w15:restartNumberingAfterBreak="0">
+  <w:abstractNum w:abstractNumId="6" w15:restartNumberingAfterBreak="0">
     <w:nsid w:val="61C21A74"/>
     <w:multiLevelType w:val="hybridMultilevel"/>
     <w:tmpl w:val="F14ECF8A"/>
@@ -63381,7 +63258,7 @@
       </w:rPr>
     </w:lvl>
   </w:abstractNum>
-  <w:abstractNum w:abstractNumId="6" w15:restartNumberingAfterBreak="0">
+  <w:abstractNum w:abstractNumId="7" w15:restartNumberingAfterBreak="0">
     <w:nsid w:val="64F141F5"/>
     <w:multiLevelType w:val="multilevel"/>
     <w:tmpl w:val="04090025"/>
@@ -63467,7 +63344,7 @@
       </w:pPr>
     </w:lvl>
   </w:abstractNum>
-  <w:abstractNum w:abstractNumId="7" w15:restartNumberingAfterBreak="0">
+  <w:abstractNum w:abstractNumId="8" w15:restartNumberingAfterBreak="0">
     <w:nsid w:val="75C84896"/>
     <w:multiLevelType w:val="hybridMultilevel"/>
     <w:tmpl w:val="C3E4A3CE"/>
@@ -63581,10 +63458,10 @@
     </w:lvl>
   </w:abstractNum>
   <w:num w:numId="1">
-    <w:abstractNumId w:val="1"/>
+    <w:abstractNumId w:val="2"/>
   </w:num>
   <w:num w:numId="2">
-    <w:abstractNumId w:val="1"/>
+    <w:abstractNumId w:val="2"/>
     <w:lvlOverride w:ilvl="0">
       <w:startOverride w:val="1"/>
     </w:lvlOverride>
@@ -63614,7 +63491,7 @@
     </w:lvlOverride>
   </w:num>
   <w:num w:numId="3">
-    <w:abstractNumId w:val="1"/>
+    <w:abstractNumId w:val="2"/>
     <w:lvlOverride w:ilvl="0">
       <w:startOverride w:val="1"/>
     </w:lvlOverride>
@@ -63644,7 +63521,7 @@
     </w:lvlOverride>
   </w:num>
   <w:num w:numId="4">
-    <w:abstractNumId w:val="1"/>
+    <w:abstractNumId w:val="2"/>
     <w:lvlOverride w:ilvl="0">
       <w:startOverride w:val="1"/>
     </w:lvlOverride>
@@ -63674,7 +63551,7 @@
     </w:lvlOverride>
   </w:num>
   <w:num w:numId="5">
-    <w:abstractNumId w:val="1"/>
+    <w:abstractNumId w:val="2"/>
     <w:lvlOverride w:ilvl="0">
       <w:startOverride w:val="1"/>
     </w:lvlOverride>
@@ -63704,7 +63581,7 @@
     </w:lvlOverride>
   </w:num>
   <w:num w:numId="6">
-    <w:abstractNumId w:val="1"/>
+    <w:abstractNumId w:val="2"/>
     <w:lvlOverride w:ilvl="0">
       <w:startOverride w:val="1"/>
     </w:lvlOverride>
@@ -63734,31 +63611,34 @@
     </w:lvlOverride>
   </w:num>
   <w:num w:numId="7">
-    <w:abstractNumId w:val="4"/>
+    <w:abstractNumId w:val="5"/>
   </w:num>
   <w:num w:numId="8">
-    <w:abstractNumId w:val="5"/>
+    <w:abstractNumId w:val="6"/>
   </w:num>
   <w:num w:numId="9">
+    <w:abstractNumId w:val="8"/>
+  </w:num>
+  <w:num w:numId="10">
     <w:abstractNumId w:val="7"/>
   </w:num>
-  <w:num w:numId="10">
-    <w:abstractNumId w:val="6"/>
-  </w:num>
   <w:num w:numId="11">
-    <w:abstractNumId w:val="3"/>
+    <w:abstractNumId w:val="4"/>
   </w:num>
   <w:num w:numId="12">
     <w:abstractNumId w:val="0"/>
   </w:num>
   <w:num w:numId="13">
-    <w:abstractNumId w:val="2"/>
+    <w:abstractNumId w:val="3"/>
+  </w:num>
+  <w:num w:numId="14">
+    <w:abstractNumId w:val="1"/>
   </w:num>
 </w:numbering>
 </file>
 
 <file path=word/people.xml><?xml version="1.0" encoding="utf-8"?>
-<w15:people xmlns:wpc="http://schemas.microsoft.com/office/word/2010/wordprocessingCanvas" xmlns:mc="http://schemas.openxmlformats.org/markup-compatibility/2006" xmlns:o="urn:schemas-microsoft-com:office:office" xmlns:r="http://schemas.openxmlformats.org/officeDocument/2006/relationships" xmlns:m="http://schemas.openxmlformats.org/officeDocument/2006/math" xmlns:v="urn:schemas-microsoft-com:vml" xmlns:wp14="http://schemas.microsoft.com/office/word/2010/wordprocessingDrawing" xmlns:wp="http://schemas.openxmlformats.org/drawingml/2006/wordprocessingDrawing" xmlns:w10="urn:schemas-microsoft-com:office:word" xmlns:w="http://schemas.openxmlformats.org/wordprocessingml/2006/main" xmlns:w14="http://schemas.microsoft.com/office/word/2010/wordml" xmlns:w15="http://schemas.microsoft.com/office/word/2012/wordml" xmlns:wpg="http://schemas.microsoft.com/office/word/2010/wordprocessingGroup" xmlns:wpi="http://schemas.microsoft.com/office/word/2010/wordprocessingInk" xmlns:wne="http://schemas.microsoft.com/office/word/2006/wordml" xmlns:wps="http://schemas.microsoft.com/office/word/2010/wordprocessingShape" mc:Ignorable="w14 w15 wp14">
+<w15:people xmlns:wpc="http://schemas.microsoft.com/office/word/2010/wordprocessingCanvas" xmlns:cx="http://schemas.microsoft.com/office/drawing/2014/chartex" xmlns:cx1="http://schemas.microsoft.com/office/drawing/2015/9/8/chartex" xmlns:mc="http://schemas.openxmlformats.org/markup-compatibility/2006" xmlns:o="urn:schemas-microsoft-com:office:office" xmlns:r="http://schemas.openxmlformats.org/officeDocument/2006/relationships" xmlns:m="http://schemas.openxmlformats.org/officeDocument/2006/math" xmlns:v="urn:schemas-microsoft-com:vml" xmlns:wp14="http://schemas.microsoft.com/office/word/2010/wordprocessingDrawing" xmlns:wp="http://schemas.openxmlformats.org/drawingml/2006/wordprocessingDrawing" xmlns:w10="urn:schemas-microsoft-com:office:word" xmlns:w="http://schemas.openxmlformats.org/wordprocessingml/2006/main" xmlns:w14="http://schemas.microsoft.com/office/word/2010/wordml" xmlns:w15="http://schemas.microsoft.com/office/word/2012/wordml" xmlns:w16se="http://schemas.microsoft.com/office/word/2015/wordml/symex" xmlns:wpg="http://schemas.microsoft.com/office/word/2010/wordprocessingGroup" xmlns:wpi="http://schemas.microsoft.com/office/word/2010/wordprocessingInk" xmlns:wne="http://schemas.microsoft.com/office/word/2006/wordml" xmlns:wps="http://schemas.microsoft.com/office/word/2010/wordprocessingShape" mc:Ignorable="w14 w15 w16se wp14">
   <w15:person w15:author="Beck, Desiree A.">
     <w15:presenceInfo w15:providerId="AD" w15:userId="S-1-5-21-1940666338-227100268-1349548132-25109"/>
   </w15:person>
@@ -63766,7 +63646,7 @@
 </file>
 
 <file path=word/styles.xml><?xml version="1.0" encoding="utf-8"?>
-<w:styles xmlns:mc="http://schemas.openxmlformats.org/markup-compatibility/2006" xmlns:r="http://schemas.openxmlformats.org/officeDocument/2006/relationships" xmlns:w="http://schemas.openxmlformats.org/wordprocessingml/2006/main" xmlns:w14="http://schemas.microsoft.com/office/word/2010/wordml" xmlns:w15="http://schemas.microsoft.com/office/word/2012/wordml" mc:Ignorable="w14 w15">
+<w:styles xmlns:mc="http://schemas.openxmlformats.org/markup-compatibility/2006" xmlns:r="http://schemas.openxmlformats.org/officeDocument/2006/relationships" xmlns:w="http://schemas.openxmlformats.org/wordprocessingml/2006/main" xmlns:w14="http://schemas.microsoft.com/office/word/2010/wordml" xmlns:w15="http://schemas.microsoft.com/office/word/2012/wordml" xmlns:w16se="http://schemas.microsoft.com/office/word/2015/wordml/symex" mc:Ignorable="w14 w15 w16se">
   <w:docDefaults>
     <w:rPrDefault>
       <w:rPr>
@@ -65411,7 +65291,7 @@
 </file>
 
 <file path=customXml/itemProps1.xml><?xml version="1.0" encoding="utf-8"?>
-<ds:datastoreItem xmlns:ds="http://schemas.openxmlformats.org/officeDocument/2006/customXml" ds:itemID="{E33E3AA3-892E-486D-B1A7-FE26D47FEA67}">
+<ds:datastoreItem xmlns:ds="http://schemas.openxmlformats.org/officeDocument/2006/customXml" ds:itemID="{F73BB71D-B552-451D-A763-9410A4B44D3D}">
   <ds:schemaRefs>
     <ds:schemaRef ds:uri="http://schemas.openxmlformats.org/officeDocument/2006/bibliography"/>
   </ds:schemaRefs>

</xml_diff>